<commit_message>
refresh Game Theory Review.pdf
</commit_message>
<xml_diff>
--- a/tex/git_cv/NicholasHayekCV.docx
+++ b/tex/git_cv/NicholasHayekCV.docx
@@ -306,7 +306,16 @@
           <w:szCs w:val="20"/>
           <w:u w:val="single"/>
         </w:rPr>
-        <w:t>B.A. Honours Mathematics and Computer Science</w:t>
+        <w:t xml:space="preserve">B.A. </w:t>
+      </w:r>
+      <w:r>
+        <w:rPr>
+          <w:rFonts w:ascii="Garamond" w:hAnsi="Garamond" w:cs="Times New Roman"/>
+          <w:sz w:val="20"/>
+          <w:szCs w:val="20"/>
+          <w:u w:val="single"/>
+        </w:rPr>
+        <w:t>Honours Mathematics and Computer Science</w:t>
       </w:r>
       <w:r>
         <w:rPr>
@@ -332,13 +341,17 @@
         <w:ind w:hanging="180"/>
         <w:rPr>
           <w:rFonts w:ascii="Garamond" w:hAnsi="Garamond" w:cs="Times New Roman"/>
-          <w:sz w:val="20"/>
-          <w:szCs w:val="20"/>
-        </w:rPr>
-      </w:pPr>
-      <w:r>
-        <w:rPr>
-          <w:rFonts w:ascii="Garamond" w:hAnsi="Garamond" w:cs="Times New Roman"/>
+          <w:b/>
+          <w:bCs/>
+          <w:sz w:val="20"/>
+          <w:szCs w:val="20"/>
+        </w:rPr>
+      </w:pPr>
+      <w:r>
+        <w:rPr>
+          <w:rFonts w:ascii="Garamond" w:hAnsi="Garamond" w:cs="Times New Roman"/>
+          <w:b/>
+          <w:bCs/>
           <w:sz w:val="20"/>
           <w:szCs w:val="20"/>
         </w:rPr>
@@ -347,6 +360,8 @@
       <w:r>
         <w:rPr>
           <w:rFonts w:ascii="Garamond" w:hAnsi="Garamond" w:cs="Times New Roman"/>
+          <w:b/>
+          <w:bCs/>
           <w:sz w:val="20"/>
           <w:szCs w:val="20"/>
         </w:rPr>
@@ -355,6 +370,8 @@
       <w:r>
         <w:rPr>
           <w:rFonts w:ascii="Garamond" w:hAnsi="Garamond" w:cs="Times New Roman"/>
+          <w:b/>
+          <w:bCs/>
           <w:sz w:val="20"/>
           <w:szCs w:val="20"/>
         </w:rPr>
@@ -393,7 +410,31 @@
           <w:sz w:val="20"/>
           <w:szCs w:val="20"/>
         </w:rPr>
-        <w:t>Algorithmic Game Theory, Modern</w:t>
+        <w:t>Algorithmic Game Theory</w:t>
+      </w:r>
+      <w:r>
+        <w:rPr>
+          <w:rFonts w:ascii="Garamond" w:hAnsi="Garamond" w:cs="Times New Roman"/>
+          <w:sz w:val="20"/>
+          <w:szCs w:val="20"/>
+        </w:rPr>
+        <w:t>,</w:t>
+      </w:r>
+      <w:r>
+        <w:rPr>
+          <w:rFonts w:ascii="Garamond" w:hAnsi="Garamond" w:cs="Times New Roman"/>
+          <w:sz w:val="20"/>
+          <w:szCs w:val="20"/>
+        </w:rPr>
+        <w:t xml:space="preserve"> </w:t>
+      </w:r>
+      <w:r>
+        <w:rPr>
+          <w:rFonts w:ascii="Garamond" w:hAnsi="Garamond" w:cs="Times New Roman"/>
+          <w:sz w:val="20"/>
+          <w:szCs w:val="20"/>
+        </w:rPr>
+        <w:t>Modern</w:t>
       </w:r>
       <w:r>
         <w:rPr>
@@ -436,7 +477,15 @@
           <w:sz w:val="20"/>
           <w:szCs w:val="20"/>
         </w:rPr>
-        <w:t>Honours: D. Lorne Gales Scholarship; Tomlinson Engagement Award for Mentoring</w:t>
+        <w:t>Awards</w:t>
+      </w:r>
+      <w:r>
+        <w:rPr>
+          <w:rFonts w:ascii="Garamond" w:hAnsi="Garamond" w:cs="Times New Roman"/>
+          <w:sz w:val="20"/>
+          <w:szCs w:val="20"/>
+        </w:rPr>
+        <w:t>: D. Lorne Gales Scholarship; Tomlinson Engagement Award for Mentoring</w:t>
       </w:r>
       <w:r>
         <w:rPr>
@@ -965,7 +1014,7 @@
           <w:sz w:val="20"/>
           <w:szCs w:val="20"/>
         </w:rPr>
-        <w:t>PROJECTS</w:t>
+        <w:t>ACADEMIC PROJECTS</w:t>
       </w:r>
     </w:p>
     <w:p>
@@ -1080,31 +1129,7 @@
           <w:sz w:val="20"/>
           <w:szCs w:val="20"/>
         </w:rPr>
-        <w:t>of</w:t>
-      </w:r>
-      <w:r>
-        <w:rPr>
-          <w:rFonts w:ascii="Garamond" w:hAnsi="Garamond" w:cs="Times New Roman"/>
-          <w:sz w:val="20"/>
-          <w:szCs w:val="20"/>
-        </w:rPr>
-        <w:t xml:space="preserve"> </w:t>
-      </w:r>
-      <w:r>
-        <w:rPr>
-          <w:rFonts w:ascii="Garamond" w:hAnsi="Garamond" w:cs="Times New Roman"/>
-          <w:sz w:val="20"/>
-          <w:szCs w:val="20"/>
-        </w:rPr>
-        <w:t xml:space="preserve">McGill </w:t>
-      </w:r>
-      <w:r>
-        <w:rPr>
-          <w:rFonts w:ascii="Garamond" w:hAnsi="Garamond" w:cs="Times New Roman"/>
-          <w:sz w:val="20"/>
-          <w:szCs w:val="20"/>
-        </w:rPr>
-        <w:t>courses in probability, discrete math, ordinary differential equations, group theory, and Galois theory, among others</w:t>
+        <w:t>for courses in linear algebra, probability, discrete math, ordinary differential equations, group theory, and Galois theory, among others</w:t>
       </w:r>
       <w:r>
         <w:rPr>
@@ -1128,7 +1153,7 @@
           <w:sz w:val="20"/>
           <w:szCs w:val="20"/>
         </w:rPr>
-        <w:t xml:space="preserve">Roughly </w:t>
+        <w:t>~</w:t>
       </w:r>
       <w:r>
         <w:rPr>
@@ -1202,25 +1227,25 @@
     <w:p>
       <w:pPr>
         <w:spacing w:line="120" w:lineRule="auto"/>
-        <w:ind w:left="180"/>
-        <w:rPr>
-          <w:rFonts w:ascii="Garamond" w:hAnsi="Garamond" w:cs="Times New Roman"/>
-          <w:b/>
-          <w:bCs/>
-          <w:sz w:val="20"/>
-          <w:szCs w:val="20"/>
-        </w:rPr>
-      </w:pPr>
-    </w:p>
-    <w:p>
-      <w:pPr>
-        <w:pStyle w:val="ListParagraph"/>
+        <w:rPr>
+          <w:rFonts w:ascii="Garamond" w:hAnsi="Garamond" w:cs="Times New Roman"/>
+          <w:b/>
+          <w:bCs/>
+          <w:sz w:val="20"/>
+          <w:szCs w:val="20"/>
+        </w:rPr>
+      </w:pPr>
+    </w:p>
+    <w:p>
+      <w:pPr>
         <w:tabs>
           <w:tab w:val="right" w:pos="10080"/>
         </w:tabs>
         <w:ind w:left="360"/>
         <w:rPr>
           <w:rFonts w:ascii="Garamond" w:hAnsi="Garamond" w:cs="Times New Roman"/>
+          <w:b/>
+          <w:bCs/>
           <w:sz w:val="20"/>
           <w:szCs w:val="20"/>
         </w:rPr>
@@ -1271,7 +1296,7 @@
           <w:sz w:val="20"/>
           <w:szCs w:val="20"/>
         </w:rPr>
-        <w:t xml:space="preserve">11/2025 </w:t>
+        <w:t>11/2025</w:t>
       </w:r>
     </w:p>
     <w:p>
@@ -1367,6 +1392,30 @@
         </w:rPr>
         <w:t>.</w:t>
       </w:r>
+      <w:r>
+        <w:rPr>
+          <w:rFonts w:ascii="Garamond" w:hAnsi="Garamond" w:cs="Times New Roman"/>
+          <w:sz w:val="20"/>
+          <w:szCs w:val="20"/>
+        </w:rPr>
+        <w:t xml:space="preserve"> Secured </w:t>
+      </w:r>
+      <w:r>
+        <w:rPr>
+          <w:rFonts w:ascii="Garamond" w:hAnsi="Garamond" w:cs="Times New Roman"/>
+          <w:sz w:val="20"/>
+          <w:szCs w:val="20"/>
+        </w:rPr>
+        <w:t>with</w:t>
+      </w:r>
+      <w:r>
+        <w:rPr>
+          <w:rFonts w:ascii="Garamond" w:hAnsi="Garamond" w:cs="Times New Roman"/>
+          <w:sz w:val="20"/>
+          <w:szCs w:val="20"/>
+        </w:rPr>
+        <w:t xml:space="preserve"> client-side encryption.</w:t>
+      </w:r>
     </w:p>
     <w:p>
       <w:pPr>
@@ -1452,7 +1501,7 @@
           <w:sz w:val="20"/>
           <w:szCs w:val="20"/>
         </w:rPr>
-        <w:t>Gale-Shapley Visualizer</w:t>
+        <w:t>Honours Research Project</w:t>
       </w:r>
       <w:r>
         <w:rPr>
@@ -1470,7 +1519,7 @@
           <w:sz w:val="20"/>
           <w:szCs w:val="20"/>
         </w:rPr>
-        <w:t>10/2025</w:t>
+        <w:t>05/2025 - 08/2025</w:t>
       </w:r>
     </w:p>
     <w:p>
@@ -1486,6 +1535,243 @@
         <w:ind w:hanging="180"/>
         <w:rPr>
           <w:rFonts w:ascii="Garamond" w:hAnsi="Garamond" w:cs="Times New Roman"/>
+          <w:sz w:val="20"/>
+          <w:szCs w:val="20"/>
+        </w:rPr>
+      </w:pPr>
+      <w:r>
+        <w:rPr>
+          <w:rFonts w:ascii="Garamond" w:hAnsi="Garamond" w:cs="Times New Roman"/>
+          <w:sz w:val="20"/>
+          <w:szCs w:val="20"/>
+        </w:rPr>
+        <w:t xml:space="preserve">Studied </w:t>
+      </w:r>
+      <w:proofErr w:type="spellStart"/>
+      <w:r>
+        <w:rPr>
+          <w:rFonts w:ascii="Garamond" w:hAnsi="Garamond" w:cs="Times New Roman"/>
+          <w:sz w:val="20"/>
+          <w:szCs w:val="20"/>
+        </w:rPr>
+        <w:t>supersingular</w:t>
+      </w:r>
+      <w:proofErr w:type="spellEnd"/>
+      <w:r>
+        <w:rPr>
+          <w:rFonts w:ascii="Garamond" w:hAnsi="Garamond" w:cs="Times New Roman"/>
+          <w:sz w:val="20"/>
+          <w:szCs w:val="20"/>
+        </w:rPr>
+        <w:t xml:space="preserve"> elliptic curve isogeny graphs</w:t>
+      </w:r>
+      <w:r>
+        <w:rPr>
+          <w:rFonts w:ascii="Garamond" w:hAnsi="Garamond" w:cs="Times New Roman"/>
+          <w:sz w:val="20"/>
+          <w:szCs w:val="20"/>
+        </w:rPr>
+        <w:t xml:space="preserve"> (SIGs)</w:t>
+      </w:r>
+      <w:r>
+        <w:rPr>
+          <w:rFonts w:ascii="Garamond" w:hAnsi="Garamond" w:cs="Times New Roman"/>
+          <w:sz w:val="20"/>
+          <w:szCs w:val="20"/>
+        </w:rPr>
+        <w:t xml:space="preserve"> over finite fields</w:t>
+      </w:r>
+      <w:r>
+        <w:rPr>
+          <w:rFonts w:ascii="Garamond" w:hAnsi="Garamond" w:cs="Times New Roman"/>
+          <w:sz w:val="20"/>
+          <w:szCs w:val="20"/>
+        </w:rPr>
+        <w:t xml:space="preserve"> and their applications to cryptography. </w:t>
+      </w:r>
+    </w:p>
+    <w:p>
+      <w:pPr>
+        <w:pStyle w:val="ListParagraph"/>
+        <w:numPr>
+          <w:ilvl w:val="0"/>
+          <w:numId w:val="1"/>
+        </w:numPr>
+        <w:tabs>
+          <w:tab w:val="right" w:pos="9360"/>
+        </w:tabs>
+        <w:ind w:hanging="180"/>
+        <w:rPr>
+          <w:rFonts w:ascii="Garamond" w:hAnsi="Garamond" w:cs="Times New Roman"/>
+          <w:sz w:val="20"/>
+          <w:szCs w:val="20"/>
+        </w:rPr>
+      </w:pPr>
+      <w:r>
+        <w:rPr>
+          <w:rFonts w:ascii="Garamond" w:hAnsi="Garamond" w:cs="Times New Roman"/>
+          <w:sz w:val="20"/>
+          <w:szCs w:val="20"/>
+        </w:rPr>
+        <w:t>Implemented SIGs and</w:t>
+      </w:r>
+      <w:r>
+        <w:rPr>
+          <w:rFonts w:ascii="Garamond" w:hAnsi="Garamond" w:cs="Times New Roman"/>
+          <w:sz w:val="20"/>
+          <w:szCs w:val="20"/>
+        </w:rPr>
+        <w:t xml:space="preserve"> </w:t>
+      </w:r>
+      <w:proofErr w:type="spellStart"/>
+      <w:r>
+        <w:rPr>
+          <w:rFonts w:ascii="Garamond" w:hAnsi="Garamond" w:cs="Times New Roman"/>
+          <w:sz w:val="20"/>
+          <w:szCs w:val="20"/>
+        </w:rPr>
+        <w:t>supersingular</w:t>
+      </w:r>
+      <w:proofErr w:type="spellEnd"/>
+      <w:r>
+        <w:rPr>
+          <w:rFonts w:ascii="Garamond" w:hAnsi="Garamond" w:cs="Times New Roman"/>
+          <w:sz w:val="20"/>
+          <w:szCs w:val="20"/>
+        </w:rPr>
+        <w:t xml:space="preserve"> </w:t>
+      </w:r>
+      <w:r>
+        <w:rPr>
+          <w:rFonts w:ascii="Garamond" w:hAnsi="Garamond" w:cs="Times New Roman"/>
+          <w:i/>
+          <w:iCs/>
+          <w:sz w:val="20"/>
+          <w:szCs w:val="20"/>
+        </w:rPr>
+        <w:t>j</w:t>
+      </w:r>
+      <w:r>
+        <w:rPr>
+          <w:rFonts w:ascii="Garamond" w:hAnsi="Garamond" w:cs="Times New Roman"/>
+          <w:sz w:val="20"/>
+          <w:szCs w:val="20"/>
+        </w:rPr>
+        <w:t>-invariant finders in Python, as well as a hash function based on traversals along SIG</w:t>
+      </w:r>
+      <w:r>
+        <w:rPr>
+          <w:rFonts w:ascii="Garamond" w:hAnsi="Garamond" w:cs="Times New Roman"/>
+          <w:sz w:val="20"/>
+          <w:szCs w:val="20"/>
+        </w:rPr>
+        <w:t xml:space="preserve">s, which </w:t>
+      </w:r>
+      <w:r>
+        <w:rPr>
+          <w:rFonts w:ascii="Garamond" w:hAnsi="Garamond" w:cs="Times New Roman"/>
+          <w:sz w:val="20"/>
+          <w:szCs w:val="20"/>
+        </w:rPr>
+        <w:t xml:space="preserve">may be used to encrypt 128-bit messages. Report </w:t>
+      </w:r>
+      <w:hyperlink r:id="rId14" w:history="1">
+        <w:r>
+          <w:rPr>
+            <w:rStyle w:val="Hyperlink"/>
+            <w:rFonts w:ascii="Garamond" w:hAnsi="Garamond" w:cs="Times New Roman"/>
+            <w:sz w:val="20"/>
+            <w:szCs w:val="20"/>
+          </w:rPr>
+          <w:t>here</w:t>
+        </w:r>
+      </w:hyperlink>
+      <w:r>
+        <w:rPr>
+          <w:rStyle w:val="EndnoteReference"/>
+          <w:rFonts w:ascii="Garamond" w:hAnsi="Garamond"/>
+          <w:sz w:val="20"/>
+          <w:szCs w:val="20"/>
+        </w:rPr>
+        <w:endnoteReference w:id="6"/>
+      </w:r>
+      <w:r>
+        <w:rPr>
+          <w:rFonts w:ascii="Garamond" w:hAnsi="Garamond" w:cs="Times New Roman"/>
+          <w:sz w:val="20"/>
+          <w:szCs w:val="20"/>
+        </w:rPr>
+        <w:t>. Mentored by Prof. Henri Darmon.</w:t>
+      </w:r>
+    </w:p>
+    <w:p>
+      <w:pPr>
+        <w:spacing w:line="120" w:lineRule="auto"/>
+        <w:rPr>
+          <w:rFonts w:ascii="Garamond" w:hAnsi="Garamond" w:cs="Times New Roman"/>
+          <w:b/>
+          <w:bCs/>
+          <w:sz w:val="20"/>
+          <w:szCs w:val="20"/>
+        </w:rPr>
+      </w:pPr>
+    </w:p>
+    <w:p>
+      <w:pPr>
+        <w:tabs>
+          <w:tab w:val="right" w:pos="10080"/>
+        </w:tabs>
+        <w:ind w:left="360"/>
+        <w:rPr>
+          <w:rFonts w:ascii="Garamond" w:hAnsi="Garamond" w:cs="Times New Roman"/>
+          <w:b/>
+          <w:bCs/>
+          <w:sz w:val="20"/>
+          <w:szCs w:val="20"/>
+        </w:rPr>
+      </w:pPr>
+      <w:r>
+        <w:rPr>
+          <w:rFonts w:ascii="Garamond" w:hAnsi="Garamond" w:cs="Times New Roman"/>
+          <w:b/>
+          <w:bCs/>
+          <w:sz w:val="20"/>
+          <w:szCs w:val="20"/>
+        </w:rPr>
+        <w:t>Gale-Shapley Visualizer</w:t>
+      </w:r>
+      <w:r>
+        <w:rPr>
+          <w:rFonts w:ascii="Garamond" w:hAnsi="Garamond" w:cs="Times New Roman"/>
+          <w:b/>
+          <w:bCs/>
+          <w:sz w:val="20"/>
+          <w:szCs w:val="20"/>
+        </w:rPr>
+        <w:tab/>
+      </w:r>
+      <w:r>
+        <w:rPr>
+          <w:rFonts w:ascii="Garamond" w:hAnsi="Garamond" w:cs="Times New Roman"/>
+          <w:sz w:val="20"/>
+          <w:szCs w:val="20"/>
+        </w:rPr>
+        <w:t>07/2025</w:t>
+      </w:r>
+    </w:p>
+    <w:p>
+      <w:pPr>
+        <w:pStyle w:val="ListParagraph"/>
+        <w:numPr>
+          <w:ilvl w:val="0"/>
+          <w:numId w:val="1"/>
+        </w:numPr>
+        <w:tabs>
+          <w:tab w:val="right" w:pos="9360"/>
+        </w:tabs>
+        <w:ind w:hanging="180"/>
+        <w:rPr>
+          <w:rFonts w:ascii="Garamond" w:hAnsi="Garamond" w:cs="Times New Roman"/>
           <w:b/>
           <w:bCs/>
           <w:sz w:val="20"/>
@@ -1500,7 +1786,7 @@
         </w:rPr>
         <w:t xml:space="preserve">Developed an </w:t>
       </w:r>
-      <w:hyperlink r:id="rId14" w:history="1">
+      <w:hyperlink r:id="rId15" w:history="1">
         <w:r>
           <w:rPr>
             <w:rStyle w:val="Hyperlink"/>
@@ -1518,95 +1804,15 @@
           <w:sz w:val="20"/>
           <w:szCs w:val="20"/>
         </w:rPr>
-        <w:endnoteReference w:id="6"/>
-      </w:r>
-      <w:r>
-        <w:rPr>
-          <w:rFonts w:ascii="Garamond" w:hAnsi="Garamond" w:cs="Times New Roman"/>
-          <w:sz w:val="20"/>
-          <w:szCs w:val="20"/>
-        </w:rPr>
-        <w:t xml:space="preserve"> of the Gale-Shapley </w:t>
-      </w:r>
-      <w:r>
-        <w:rPr>
-          <w:rFonts w:ascii="Garamond" w:hAnsi="Garamond" w:cs="Times New Roman"/>
-          <w:sz w:val="20"/>
-          <w:szCs w:val="20"/>
-        </w:rPr>
-        <w:t xml:space="preserve">Deferred Acceptance </w:t>
-      </w:r>
-      <w:r>
-        <w:rPr>
-          <w:rFonts w:ascii="Garamond" w:hAnsi="Garamond" w:cs="Times New Roman"/>
-          <w:sz w:val="20"/>
-          <w:szCs w:val="20"/>
-        </w:rPr>
-        <w:t>algorithm</w:t>
-      </w:r>
-      <w:r>
-        <w:rPr>
-          <w:rFonts w:ascii="Garamond" w:hAnsi="Garamond" w:cs="Times New Roman"/>
-          <w:sz w:val="20"/>
-          <w:szCs w:val="20"/>
-        </w:rPr>
-        <w:t>,</w:t>
-      </w:r>
-      <w:r>
-        <w:rPr>
-          <w:rFonts w:ascii="Garamond" w:hAnsi="Garamond" w:cs="Times New Roman"/>
-          <w:sz w:val="20"/>
-          <w:szCs w:val="20"/>
-        </w:rPr>
-        <w:t xml:space="preserve"> after</w:t>
-      </w:r>
-      <w:r>
-        <w:rPr>
-          <w:rFonts w:ascii="Garamond" w:hAnsi="Garamond" w:cs="Times New Roman"/>
-          <w:sz w:val="20"/>
-          <w:szCs w:val="20"/>
-        </w:rPr>
-        <w:t xml:space="preserve"> </w:t>
-      </w:r>
-      <w:r>
-        <w:rPr>
-          <w:rFonts w:ascii="Garamond" w:hAnsi="Garamond" w:cs="Times New Roman"/>
-          <w:sz w:val="20"/>
-          <w:szCs w:val="20"/>
-        </w:rPr>
-        <w:t xml:space="preserve">a learning about </w:t>
-      </w:r>
-      <w:r>
-        <w:rPr>
-          <w:rFonts w:ascii="Garamond" w:hAnsi="Garamond" w:cs="Times New Roman"/>
-          <w:sz w:val="20"/>
-          <w:szCs w:val="20"/>
-        </w:rPr>
-        <w:t>the topic</w:t>
-      </w:r>
-      <w:r>
-        <w:rPr>
-          <w:rFonts w:ascii="Garamond" w:hAnsi="Garamond" w:cs="Times New Roman"/>
-          <w:sz w:val="20"/>
-          <w:szCs w:val="20"/>
-        </w:rPr>
-        <w:t xml:space="preserve"> in </w:t>
-      </w:r>
-      <w:r>
-        <w:rPr>
-          <w:rFonts w:ascii="Garamond" w:hAnsi="Garamond" w:cs="Times New Roman"/>
-          <w:sz w:val="20"/>
-          <w:szCs w:val="20"/>
-        </w:rPr>
-        <w:t xml:space="preserve">Algorithmic </w:t>
-      </w:r>
-      <w:r>
-        <w:rPr>
-          <w:rFonts w:ascii="Garamond" w:hAnsi="Garamond" w:cs="Times New Roman"/>
-          <w:sz w:val="20"/>
-          <w:szCs w:val="20"/>
-        </w:rPr>
-        <w:t>Game Theory.</w:t>
+        <w:endnoteReference w:id="7"/>
+      </w:r>
+      <w:r>
+        <w:rPr>
+          <w:rFonts w:ascii="Garamond" w:hAnsi="Garamond" w:cs="Times New Roman"/>
+          <w:sz w:val="20"/>
+          <w:szCs w:val="20"/>
+        </w:rPr>
+        <w:t xml:space="preserve"> of the Gale-Shapley deferred acceptance algorithm in JavaScript.</w:t>
       </w:r>
     </w:p>
     <w:p>
@@ -1643,7 +1849,19 @@
           <w:sz w:val="20"/>
           <w:szCs w:val="20"/>
         </w:rPr>
-        <w:t>Honours Thesis</w:t>
+        <w:t xml:space="preserve">Director of the </w:t>
+      </w:r>
+      <w:r>
+        <w:rPr>
+          <w:rFonts w:ascii="Garamond" w:hAnsi="Garamond" w:cs="Times New Roman"/>
+          <w:b/>
+          <w:bCs/>
+          <w:i/>
+          <w:iCs/>
+          <w:sz w:val="20"/>
+          <w:szCs w:val="20"/>
+        </w:rPr>
+        <w:t>McGill Undergraduate Mathematics Research Journal</w:t>
       </w:r>
       <w:r>
         <w:rPr>
@@ -1661,7 +1879,7 @@
           <w:sz w:val="20"/>
           <w:szCs w:val="20"/>
         </w:rPr>
-        <w:t>05/2025 - 08/2025</w:t>
+        <w:t>08/2024 - 05/2025</w:t>
       </w:r>
     </w:p>
     <w:p>
@@ -1687,49 +1905,103 @@
           <w:sz w:val="20"/>
           <w:szCs w:val="20"/>
         </w:rPr>
-        <w:t xml:space="preserve">Studied </w:t>
-      </w:r>
-      <w:proofErr w:type="spellStart"/>
-      <w:r>
-        <w:rPr>
-          <w:rFonts w:ascii="Garamond" w:hAnsi="Garamond" w:cs="Times New Roman"/>
-          <w:sz w:val="20"/>
-          <w:szCs w:val="20"/>
-        </w:rPr>
-        <w:t>supersingular</w:t>
-      </w:r>
-      <w:proofErr w:type="spellEnd"/>
-      <w:r>
-        <w:rPr>
-          <w:rFonts w:ascii="Garamond" w:hAnsi="Garamond" w:cs="Times New Roman"/>
-          <w:sz w:val="20"/>
-          <w:szCs w:val="20"/>
-        </w:rPr>
-        <w:t xml:space="preserve"> elliptic curve isogeny graphs</w:t>
-      </w:r>
-      <w:r>
-        <w:rPr>
-          <w:rFonts w:ascii="Garamond" w:hAnsi="Garamond" w:cs="Times New Roman"/>
-          <w:sz w:val="20"/>
-          <w:szCs w:val="20"/>
-        </w:rPr>
-        <w:t xml:space="preserve"> (SIGs)</w:t>
-      </w:r>
-      <w:r>
-        <w:rPr>
-          <w:rFonts w:ascii="Garamond" w:hAnsi="Garamond" w:cs="Times New Roman"/>
-          <w:sz w:val="20"/>
-          <w:szCs w:val="20"/>
-        </w:rPr>
-        <w:t xml:space="preserve"> over finite fields</w:t>
-      </w:r>
-      <w:r>
-        <w:rPr>
-          <w:rFonts w:ascii="Garamond" w:hAnsi="Garamond" w:cs="Times New Roman"/>
-          <w:sz w:val="20"/>
-          <w:szCs w:val="20"/>
-        </w:rPr>
-        <w:t xml:space="preserve"> and their applications to cryptography. </w:t>
+        <w:t xml:space="preserve">Initiated and oversaw </w:t>
+      </w:r>
+      <w:r>
+        <w:rPr>
+          <w:rFonts w:ascii="Garamond" w:hAnsi="Garamond" w:cs="Times New Roman"/>
+          <w:sz w:val="20"/>
+          <w:szCs w:val="20"/>
+        </w:rPr>
+        <w:t xml:space="preserve">the </w:t>
+      </w:r>
+      <w:r>
+        <w:rPr>
+          <w:rFonts w:ascii="Garamond" w:hAnsi="Garamond" w:cs="Times New Roman"/>
+          <w:sz w:val="20"/>
+          <w:szCs w:val="20"/>
+        </w:rPr>
+        <w:t>re-</w:t>
+      </w:r>
+      <w:r>
+        <w:rPr>
+          <w:rFonts w:ascii="Garamond" w:hAnsi="Garamond" w:cs="Times New Roman"/>
+          <w:sz w:val="20"/>
+          <w:szCs w:val="20"/>
+        </w:rPr>
+        <w:t>establishment</w:t>
+      </w:r>
+      <w:r>
+        <w:rPr>
+          <w:rFonts w:ascii="Garamond" w:hAnsi="Garamond" w:cs="Times New Roman"/>
+          <w:sz w:val="20"/>
+          <w:szCs w:val="20"/>
+        </w:rPr>
+        <w:t xml:space="preserve"> </w:t>
+      </w:r>
+      <w:r>
+        <w:rPr>
+          <w:rFonts w:ascii="Garamond" w:hAnsi="Garamond" w:cs="Times New Roman"/>
+          <w:sz w:val="20"/>
+          <w:szCs w:val="20"/>
+        </w:rPr>
+        <w:t xml:space="preserve">of </w:t>
+      </w:r>
+      <w:r>
+        <w:rPr>
+          <w:rFonts w:ascii="Garamond" w:hAnsi="Garamond" w:cs="Times New Roman"/>
+          <w:sz w:val="20"/>
+          <w:szCs w:val="20"/>
+        </w:rPr>
+        <w:t xml:space="preserve">McGill’s </w:t>
+      </w:r>
+      <w:r>
+        <w:rPr>
+          <w:rFonts w:ascii="Garamond" w:hAnsi="Garamond" w:cs="Times New Roman"/>
+          <w:sz w:val="20"/>
+          <w:szCs w:val="20"/>
+        </w:rPr>
+        <w:t xml:space="preserve">only </w:t>
+      </w:r>
+      <w:r>
+        <w:rPr>
+          <w:rFonts w:ascii="Garamond" w:hAnsi="Garamond" w:cs="Times New Roman"/>
+          <w:sz w:val="20"/>
+          <w:szCs w:val="20"/>
+        </w:rPr>
+        <w:t>peer-reviewed,</w:t>
+      </w:r>
+      <w:r>
+        <w:rPr>
+          <w:rFonts w:ascii="Garamond" w:hAnsi="Garamond" w:cs="Times New Roman"/>
+          <w:sz w:val="20"/>
+          <w:szCs w:val="20"/>
+        </w:rPr>
+        <w:t xml:space="preserve"> undergraduate</w:t>
+      </w:r>
+      <w:r>
+        <w:rPr>
+          <w:rFonts w:ascii="Garamond" w:hAnsi="Garamond" w:cs="Times New Roman"/>
+          <w:sz w:val="20"/>
+          <w:szCs w:val="20"/>
+        </w:rPr>
+        <w:t xml:space="preserve"> math</w:t>
+      </w:r>
+      <w:r>
+        <w:rPr>
+          <w:rFonts w:ascii="Garamond" w:hAnsi="Garamond" w:cs="Times New Roman"/>
+          <w:sz w:val="20"/>
+          <w:szCs w:val="20"/>
+        </w:rPr>
+        <w:t xml:space="preserve"> research journal, </w:t>
+      </w:r>
+      <w:r>
+        <w:rPr>
+          <w:rFonts w:ascii="Garamond" w:hAnsi="Garamond" w:cs="Times New Roman"/>
+          <w:sz w:val="20"/>
+          <w:szCs w:val="20"/>
+        </w:rPr>
+        <w:t>which has been defunct since 2014.</w:t>
       </w:r>
     </w:p>
     <w:p>
@@ -1755,69 +2027,344 @@
           <w:sz w:val="20"/>
           <w:szCs w:val="20"/>
         </w:rPr>
-        <w:t>Implemented SIGs and</w:t>
-      </w:r>
-      <w:r>
-        <w:rPr>
-          <w:rFonts w:ascii="Garamond" w:hAnsi="Garamond" w:cs="Times New Roman"/>
-          <w:sz w:val="20"/>
-          <w:szCs w:val="20"/>
-        </w:rPr>
-        <w:t xml:space="preserve"> </w:t>
-      </w:r>
-      <w:proofErr w:type="spellStart"/>
-      <w:r>
-        <w:rPr>
-          <w:rFonts w:ascii="Garamond" w:hAnsi="Garamond" w:cs="Times New Roman"/>
-          <w:sz w:val="20"/>
-          <w:szCs w:val="20"/>
-        </w:rPr>
-        <w:t>supersingular</w:t>
-      </w:r>
-      <w:proofErr w:type="spellEnd"/>
-      <w:r>
-        <w:rPr>
-          <w:rFonts w:ascii="Garamond" w:hAnsi="Garamond" w:cs="Times New Roman"/>
-          <w:sz w:val="20"/>
-          <w:szCs w:val="20"/>
-        </w:rPr>
-        <w:t xml:space="preserve"> </w:t>
-      </w:r>
-      <w:r>
-        <w:rPr>
-          <w:rFonts w:ascii="Garamond" w:hAnsi="Garamond" w:cs="Times New Roman"/>
-          <w:i/>
-          <w:iCs/>
-          <w:sz w:val="20"/>
-          <w:szCs w:val="20"/>
-        </w:rPr>
-        <w:t>j</w:t>
-      </w:r>
-      <w:r>
-        <w:rPr>
-          <w:rFonts w:ascii="Garamond" w:hAnsi="Garamond" w:cs="Times New Roman"/>
-          <w:sz w:val="20"/>
-          <w:szCs w:val="20"/>
-        </w:rPr>
-        <w:t>-invariant finders in Python, as well as a hash function based on traversals along SIG</w:t>
-      </w:r>
-      <w:r>
-        <w:rPr>
-          <w:rFonts w:ascii="Garamond" w:hAnsi="Garamond" w:cs="Times New Roman"/>
-          <w:sz w:val="20"/>
-          <w:szCs w:val="20"/>
-        </w:rPr>
-        <w:t xml:space="preserve">s, which </w:t>
-      </w:r>
-      <w:r>
-        <w:rPr>
-          <w:rFonts w:ascii="Garamond" w:hAnsi="Garamond" w:cs="Times New Roman"/>
-          <w:sz w:val="20"/>
-          <w:szCs w:val="20"/>
-        </w:rPr>
-        <w:t xml:space="preserve">may be used to encrypt 128-bit messages. Report </w:t>
-      </w:r>
-      <w:hyperlink r:id="rId15" w:history="1">
+        <w:t>Recruited editorial and grad student review team</w:t>
+      </w:r>
+      <w:r>
+        <w:rPr>
+          <w:rFonts w:ascii="Garamond" w:hAnsi="Garamond" w:cs="Times New Roman"/>
+          <w:sz w:val="20"/>
+          <w:szCs w:val="20"/>
+        </w:rPr>
+        <w:t>s</w:t>
+      </w:r>
+      <w:r>
+        <w:rPr>
+          <w:rFonts w:ascii="Garamond" w:hAnsi="Garamond" w:cs="Times New Roman"/>
+          <w:sz w:val="20"/>
+          <w:szCs w:val="20"/>
+        </w:rPr>
+        <w:t xml:space="preserve">, fundraised, and assisted in curating </w:t>
+      </w:r>
+      <w:r>
+        <w:rPr>
+          <w:rFonts w:ascii="Garamond" w:hAnsi="Garamond" w:cs="Times New Roman"/>
+          <w:sz w:val="20"/>
+          <w:szCs w:val="20"/>
+        </w:rPr>
+        <w:t xml:space="preserve">and editing </w:t>
+      </w:r>
+      <w:r>
+        <w:rPr>
+          <w:rFonts w:ascii="Garamond" w:hAnsi="Garamond" w:cs="Times New Roman"/>
+          <w:sz w:val="20"/>
+          <w:szCs w:val="20"/>
+        </w:rPr>
+        <w:t>articles.</w:t>
+      </w:r>
+    </w:p>
+    <w:p>
+      <w:pPr>
+        <w:spacing w:line="120" w:lineRule="auto"/>
+        <w:rPr>
+          <w:rFonts w:ascii="Garamond" w:hAnsi="Garamond" w:cs="Times New Roman"/>
+          <w:b/>
+          <w:bCs/>
+          <w:sz w:val="20"/>
+          <w:szCs w:val="20"/>
+        </w:rPr>
+      </w:pPr>
+    </w:p>
+    <w:p>
+      <w:pPr>
+        <w:tabs>
+          <w:tab w:val="right" w:pos="10080"/>
+        </w:tabs>
+        <w:ind w:left="360"/>
+        <w:rPr>
+          <w:rFonts w:ascii="Garamond" w:hAnsi="Garamond" w:cs="Times New Roman"/>
+          <w:b/>
+          <w:bCs/>
+          <w:sz w:val="20"/>
+          <w:szCs w:val="20"/>
+        </w:rPr>
+      </w:pPr>
+      <w:r>
+        <w:rPr>
+          <w:rFonts w:ascii="Garamond" w:hAnsi="Garamond" w:cs="Times New Roman"/>
+          <w:b/>
+          <w:bCs/>
+          <w:sz w:val="20"/>
+          <w:szCs w:val="20"/>
+        </w:rPr>
+        <w:t>Virtual</w:t>
+      </w:r>
+      <w:r>
+        <w:rPr>
+          <w:rFonts w:ascii="Garamond" w:hAnsi="Garamond" w:cs="Times New Roman"/>
+          <w:b/>
+          <w:bCs/>
+          <w:sz w:val="20"/>
+          <w:szCs w:val="20"/>
+        </w:rPr>
+        <w:t xml:space="preserve"> Musical</w:t>
+      </w:r>
+      <w:r>
+        <w:rPr>
+          <w:rFonts w:ascii="Garamond" w:hAnsi="Garamond" w:cs="Times New Roman"/>
+          <w:b/>
+          <w:bCs/>
+          <w:sz w:val="20"/>
+          <w:szCs w:val="20"/>
+        </w:rPr>
+        <w:t xml:space="preserve"> Instrument Development</w:t>
+      </w:r>
+      <w:r>
+        <w:rPr>
+          <w:rFonts w:ascii="Garamond" w:hAnsi="Garamond" w:cs="Times New Roman"/>
+          <w:b/>
+          <w:bCs/>
+          <w:sz w:val="20"/>
+          <w:szCs w:val="20"/>
+        </w:rPr>
+        <w:tab/>
+      </w:r>
+      <w:r>
+        <w:rPr>
+          <w:rFonts w:ascii="Garamond" w:hAnsi="Garamond" w:cs="Times New Roman"/>
+          <w:sz w:val="20"/>
+          <w:szCs w:val="20"/>
+        </w:rPr>
+        <w:t>12/2024 - 01/2025</w:t>
+      </w:r>
+    </w:p>
+    <w:p>
+      <w:pPr>
+        <w:pStyle w:val="ListParagraph"/>
+        <w:numPr>
+          <w:ilvl w:val="0"/>
+          <w:numId w:val="1"/>
+        </w:numPr>
+        <w:tabs>
+          <w:tab w:val="right" w:pos="9360"/>
+        </w:tabs>
+        <w:ind w:hanging="180"/>
+        <w:rPr>
+          <w:rFonts w:ascii="Garamond" w:hAnsi="Garamond" w:cs="Times New Roman"/>
+          <w:sz w:val="20"/>
+          <w:szCs w:val="20"/>
+        </w:rPr>
+      </w:pPr>
+      <w:r>
+        <w:rPr>
+          <w:rFonts w:ascii="Garamond" w:hAnsi="Garamond" w:cs="Times New Roman"/>
+          <w:sz w:val="20"/>
+          <w:szCs w:val="20"/>
+        </w:rPr>
+        <w:t xml:space="preserve">Developed a VST/AU virtual </w:t>
+      </w:r>
+      <w:r>
+        <w:rPr>
+          <w:rFonts w:ascii="Garamond" w:hAnsi="Garamond" w:cs="Times New Roman"/>
+          <w:sz w:val="20"/>
+          <w:szCs w:val="20"/>
+        </w:rPr>
+        <w:t xml:space="preserve">musical </w:t>
+      </w:r>
+      <w:r>
+        <w:rPr>
+          <w:rFonts w:ascii="Garamond" w:hAnsi="Garamond" w:cs="Times New Roman"/>
+          <w:sz w:val="20"/>
+          <w:szCs w:val="20"/>
+        </w:rPr>
+        <w:t xml:space="preserve">instrument based on </w:t>
+      </w:r>
+      <w:r>
+        <w:rPr>
+          <w:rFonts w:ascii="Garamond" w:hAnsi="Garamond" w:cs="Times New Roman"/>
+          <w:sz w:val="20"/>
+          <w:szCs w:val="20"/>
+        </w:rPr>
+        <w:t xml:space="preserve">over </w:t>
+      </w:r>
+      <w:r>
+        <w:rPr>
+          <w:rFonts w:ascii="Garamond" w:hAnsi="Garamond" w:cs="Times New Roman"/>
+          <w:sz w:val="20"/>
+          <w:szCs w:val="20"/>
+        </w:rPr>
+        <w:t>350 self-recorded clips of a Steinway Model B</w:t>
+      </w:r>
+      <w:r>
+        <w:rPr>
+          <w:rFonts w:ascii="Garamond" w:hAnsi="Garamond" w:cs="Times New Roman"/>
+          <w:sz w:val="20"/>
+          <w:szCs w:val="20"/>
+        </w:rPr>
+        <w:t>.</w:t>
+      </w:r>
+    </w:p>
+    <w:p>
+      <w:pPr>
+        <w:pStyle w:val="ListParagraph"/>
+        <w:numPr>
+          <w:ilvl w:val="0"/>
+          <w:numId w:val="1"/>
+        </w:numPr>
+        <w:tabs>
+          <w:tab w:val="right" w:pos="9360"/>
+        </w:tabs>
+        <w:ind w:hanging="180"/>
+        <w:rPr>
+          <w:rFonts w:ascii="Garamond" w:hAnsi="Garamond" w:cs="Times New Roman"/>
+          <w:sz w:val="20"/>
+          <w:szCs w:val="20"/>
+        </w:rPr>
+      </w:pPr>
+      <w:r>
+        <w:rPr>
+          <w:rFonts w:ascii="Garamond" w:hAnsi="Garamond" w:cs="Times New Roman"/>
+          <w:sz w:val="20"/>
+          <w:szCs w:val="20"/>
+        </w:rPr>
+        <w:t xml:space="preserve">Build in C++ </w:t>
+      </w:r>
+      <w:r>
+        <w:rPr>
+          <w:rFonts w:ascii="Garamond" w:hAnsi="Garamond" w:cs="Times New Roman"/>
+          <w:sz w:val="20"/>
+          <w:szCs w:val="20"/>
+        </w:rPr>
+        <w:t xml:space="preserve">with 4 channels of audio. </w:t>
+      </w:r>
+      <w:r>
+        <w:rPr>
+          <w:rFonts w:ascii="Garamond" w:hAnsi="Garamond" w:cs="Times New Roman"/>
+          <w:sz w:val="20"/>
+          <w:szCs w:val="20"/>
+        </w:rPr>
+        <w:t xml:space="preserve">Implemented adjustable </w:t>
+      </w:r>
+      <w:r>
+        <w:rPr>
+          <w:rFonts w:ascii="Garamond" w:hAnsi="Garamond" w:cs="Times New Roman"/>
+          <w:sz w:val="20"/>
+          <w:szCs w:val="20"/>
+        </w:rPr>
+        <w:t>a</w:t>
+      </w:r>
+      <w:r>
+        <w:rPr>
+          <w:rFonts w:ascii="Garamond" w:hAnsi="Garamond" w:cs="Times New Roman"/>
+          <w:sz w:val="20"/>
+          <w:szCs w:val="20"/>
+        </w:rPr>
+        <w:t xml:space="preserve">ttack, </w:t>
+      </w:r>
+      <w:r>
+        <w:rPr>
+          <w:rFonts w:ascii="Garamond" w:hAnsi="Garamond" w:cs="Times New Roman"/>
+          <w:sz w:val="20"/>
+          <w:szCs w:val="20"/>
+        </w:rPr>
+        <w:t>d</w:t>
+      </w:r>
+      <w:r>
+        <w:rPr>
+          <w:rFonts w:ascii="Garamond" w:hAnsi="Garamond" w:cs="Times New Roman"/>
+          <w:sz w:val="20"/>
+          <w:szCs w:val="20"/>
+        </w:rPr>
+        <w:t xml:space="preserve">ecay, </w:t>
+      </w:r>
+      <w:r>
+        <w:rPr>
+          <w:rFonts w:ascii="Garamond" w:hAnsi="Garamond" w:cs="Times New Roman"/>
+          <w:sz w:val="20"/>
+          <w:szCs w:val="20"/>
+        </w:rPr>
+        <w:t>s</w:t>
+      </w:r>
+      <w:r>
+        <w:rPr>
+          <w:rFonts w:ascii="Garamond" w:hAnsi="Garamond" w:cs="Times New Roman"/>
+          <w:sz w:val="20"/>
+          <w:szCs w:val="20"/>
+        </w:rPr>
+        <w:t xml:space="preserve">ustain, and </w:t>
+      </w:r>
+      <w:r>
+        <w:rPr>
+          <w:rFonts w:ascii="Garamond" w:hAnsi="Garamond" w:cs="Times New Roman"/>
+          <w:sz w:val="20"/>
+          <w:szCs w:val="20"/>
+        </w:rPr>
+        <w:t>r</w:t>
+      </w:r>
+      <w:r>
+        <w:rPr>
+          <w:rFonts w:ascii="Garamond" w:hAnsi="Garamond" w:cs="Times New Roman"/>
+          <w:sz w:val="20"/>
+          <w:szCs w:val="20"/>
+        </w:rPr>
+        <w:t>elease parameters</w:t>
+      </w:r>
+      <w:r>
+        <w:rPr>
+          <w:rFonts w:ascii="Garamond" w:hAnsi="Garamond" w:cs="Times New Roman"/>
+          <w:sz w:val="20"/>
+          <w:szCs w:val="20"/>
+        </w:rPr>
+        <w:t xml:space="preserve"> and velocity-based sample selection. Users can</w:t>
+      </w:r>
+      <w:r>
+        <w:rPr>
+          <w:rFonts w:ascii="Garamond" w:hAnsi="Garamond" w:cs="Times New Roman"/>
+          <w:sz w:val="20"/>
+          <w:szCs w:val="20"/>
+        </w:rPr>
+        <w:t xml:space="preserve"> play live </w:t>
+      </w:r>
+      <w:r>
+        <w:rPr>
+          <w:rFonts w:ascii="Garamond" w:hAnsi="Garamond" w:cs="Times New Roman"/>
+          <w:sz w:val="20"/>
+          <w:szCs w:val="20"/>
+        </w:rPr>
+        <w:t xml:space="preserve">or recorded </w:t>
+      </w:r>
+      <w:r>
+        <w:rPr>
+          <w:rFonts w:ascii="Garamond" w:hAnsi="Garamond" w:cs="Times New Roman"/>
+          <w:sz w:val="20"/>
+          <w:szCs w:val="20"/>
+        </w:rPr>
+        <w:t xml:space="preserve">music </w:t>
+      </w:r>
+      <w:r>
+        <w:rPr>
+          <w:rFonts w:ascii="Garamond" w:hAnsi="Garamond" w:cs="Times New Roman"/>
+          <w:sz w:val="20"/>
+          <w:szCs w:val="20"/>
+        </w:rPr>
+        <w:t xml:space="preserve">using a </w:t>
+      </w:r>
+      <w:r>
+        <w:rPr>
+          <w:rFonts w:ascii="Garamond" w:hAnsi="Garamond" w:cs="Times New Roman"/>
+          <w:sz w:val="20"/>
+          <w:szCs w:val="20"/>
+        </w:rPr>
+        <w:t xml:space="preserve">piano </w:t>
+      </w:r>
+      <w:r>
+        <w:rPr>
+          <w:rFonts w:ascii="Garamond" w:hAnsi="Garamond" w:cs="Times New Roman"/>
+          <w:sz w:val="20"/>
+          <w:szCs w:val="20"/>
+        </w:rPr>
+        <w:t xml:space="preserve">keyboard controller. Link </w:t>
+      </w:r>
+      <w:hyperlink r:id="rId16" w:history="1">
         <w:r>
           <w:rPr>
             <w:rStyle w:val="Hyperlink"/>
@@ -1835,284 +2382,6 @@
           <w:sz w:val="20"/>
           <w:szCs w:val="20"/>
         </w:rPr>
-        <w:endnoteReference w:id="7"/>
-      </w:r>
-      <w:r>
-        <w:rPr>
-          <w:rFonts w:ascii="Garamond" w:hAnsi="Garamond" w:cs="Times New Roman"/>
-          <w:sz w:val="20"/>
-          <w:szCs w:val="20"/>
-        </w:rPr>
-        <w:t>. Mentored by Prof. Henri Darmon.</w:t>
-      </w:r>
-    </w:p>
-    <w:p>
-      <w:pPr>
-        <w:spacing w:line="120" w:lineRule="auto"/>
-        <w:rPr>
-          <w:rFonts w:ascii="Garamond" w:hAnsi="Garamond" w:cs="Times New Roman"/>
-          <w:b/>
-          <w:bCs/>
-          <w:sz w:val="20"/>
-          <w:szCs w:val="20"/>
-        </w:rPr>
-      </w:pPr>
-    </w:p>
-    <w:p>
-      <w:pPr>
-        <w:tabs>
-          <w:tab w:val="right" w:pos="10080"/>
-        </w:tabs>
-        <w:ind w:left="360"/>
-        <w:rPr>
-          <w:rFonts w:ascii="Garamond" w:hAnsi="Garamond" w:cs="Times New Roman"/>
-          <w:b/>
-          <w:bCs/>
-          <w:sz w:val="20"/>
-          <w:szCs w:val="20"/>
-        </w:rPr>
-      </w:pPr>
-      <w:r>
-        <w:rPr>
-          <w:rFonts w:ascii="Garamond" w:hAnsi="Garamond" w:cs="Times New Roman"/>
-          <w:b/>
-          <w:bCs/>
-          <w:sz w:val="20"/>
-          <w:szCs w:val="20"/>
-        </w:rPr>
-        <w:t>Director of the McGill Undergraduate Mathematics Research Journal</w:t>
-      </w:r>
-      <w:r>
-        <w:rPr>
-          <w:rFonts w:ascii="Garamond" w:hAnsi="Garamond" w:cs="Times New Roman"/>
-          <w:b/>
-          <w:bCs/>
-          <w:sz w:val="20"/>
-          <w:szCs w:val="20"/>
-        </w:rPr>
-        <w:tab/>
-      </w:r>
-      <w:r>
-        <w:rPr>
-          <w:rFonts w:ascii="Garamond" w:hAnsi="Garamond" w:cs="Times New Roman"/>
-          <w:sz w:val="20"/>
-          <w:szCs w:val="20"/>
-        </w:rPr>
-        <w:t>08/2024 - 05/2025</w:t>
-      </w:r>
-    </w:p>
-    <w:p>
-      <w:pPr>
-        <w:pStyle w:val="ListParagraph"/>
-        <w:numPr>
-          <w:ilvl w:val="0"/>
-          <w:numId w:val="1"/>
-        </w:numPr>
-        <w:tabs>
-          <w:tab w:val="right" w:pos="9360"/>
-        </w:tabs>
-        <w:ind w:hanging="180"/>
-        <w:rPr>
-          <w:rFonts w:ascii="Garamond" w:hAnsi="Garamond" w:cs="Times New Roman"/>
-          <w:sz w:val="20"/>
-          <w:szCs w:val="20"/>
-        </w:rPr>
-      </w:pPr>
-      <w:r>
-        <w:rPr>
-          <w:rFonts w:ascii="Garamond" w:hAnsi="Garamond" w:cs="Times New Roman"/>
-          <w:sz w:val="20"/>
-          <w:szCs w:val="20"/>
-        </w:rPr>
-        <w:t xml:space="preserve">Oversaw the revamping </w:t>
-      </w:r>
-      <w:r>
-        <w:rPr>
-          <w:rFonts w:ascii="Garamond" w:hAnsi="Garamond" w:cs="Times New Roman"/>
-          <w:sz w:val="20"/>
-          <w:szCs w:val="20"/>
-        </w:rPr>
-        <w:t xml:space="preserve">of the </w:t>
-      </w:r>
-      <w:r>
-        <w:rPr>
-          <w:rFonts w:ascii="Garamond" w:hAnsi="Garamond" w:cs="Times New Roman"/>
-          <w:i/>
-          <w:iCs/>
-          <w:sz w:val="20"/>
-          <w:szCs w:val="20"/>
-        </w:rPr>
-        <w:t>McGill Undergraduate Mathematics Research Journal</w:t>
-      </w:r>
-      <w:r>
-        <w:rPr>
-          <w:rFonts w:ascii="Garamond" w:hAnsi="Garamond" w:cs="Times New Roman"/>
-          <w:sz w:val="20"/>
-          <w:szCs w:val="20"/>
-        </w:rPr>
-        <w:t>, which has been defunct since 2014.</w:t>
-      </w:r>
-    </w:p>
-    <w:p>
-      <w:pPr>
-        <w:pStyle w:val="ListParagraph"/>
-        <w:numPr>
-          <w:ilvl w:val="0"/>
-          <w:numId w:val="1"/>
-        </w:numPr>
-        <w:tabs>
-          <w:tab w:val="right" w:pos="9360"/>
-        </w:tabs>
-        <w:ind w:hanging="180"/>
-        <w:rPr>
-          <w:rFonts w:ascii="Garamond" w:hAnsi="Garamond" w:cs="Times New Roman"/>
-          <w:sz w:val="20"/>
-          <w:szCs w:val="20"/>
-        </w:rPr>
-      </w:pPr>
-      <w:r>
-        <w:rPr>
-          <w:rFonts w:ascii="Garamond" w:hAnsi="Garamond" w:cs="Times New Roman"/>
-          <w:sz w:val="20"/>
-          <w:szCs w:val="20"/>
-        </w:rPr>
-        <w:t>Recruited editorial and grad student peer-review team, fundraised, and assisted in curating articles, editing and layout.</w:t>
-      </w:r>
-    </w:p>
-    <w:p>
-      <w:pPr>
-        <w:spacing w:line="120" w:lineRule="auto"/>
-        <w:ind w:firstLine="720"/>
-        <w:rPr>
-          <w:rFonts w:ascii="Garamond" w:hAnsi="Garamond" w:cs="Times New Roman"/>
-          <w:b/>
-          <w:bCs/>
-          <w:sz w:val="20"/>
-          <w:szCs w:val="20"/>
-        </w:rPr>
-      </w:pPr>
-    </w:p>
-    <w:p>
-      <w:pPr>
-        <w:tabs>
-          <w:tab w:val="right" w:pos="10080"/>
-        </w:tabs>
-        <w:ind w:left="360"/>
-        <w:rPr>
-          <w:rFonts w:ascii="Garamond" w:hAnsi="Garamond" w:cs="Times New Roman"/>
-          <w:b/>
-          <w:bCs/>
-          <w:sz w:val="20"/>
-          <w:szCs w:val="20"/>
-        </w:rPr>
-      </w:pPr>
-      <w:r>
-        <w:rPr>
-          <w:rFonts w:ascii="Garamond" w:hAnsi="Garamond" w:cs="Times New Roman"/>
-          <w:b/>
-          <w:bCs/>
-          <w:sz w:val="20"/>
-          <w:szCs w:val="20"/>
-        </w:rPr>
-        <w:t>Virtual</w:t>
-      </w:r>
-      <w:r>
-        <w:rPr>
-          <w:rFonts w:ascii="Garamond" w:hAnsi="Garamond" w:cs="Times New Roman"/>
-          <w:b/>
-          <w:bCs/>
-          <w:sz w:val="20"/>
-          <w:szCs w:val="20"/>
-        </w:rPr>
-        <w:t xml:space="preserve"> Musical</w:t>
-      </w:r>
-      <w:r>
-        <w:rPr>
-          <w:rFonts w:ascii="Garamond" w:hAnsi="Garamond" w:cs="Times New Roman"/>
-          <w:b/>
-          <w:bCs/>
-          <w:sz w:val="20"/>
-          <w:szCs w:val="20"/>
-        </w:rPr>
-        <w:t xml:space="preserve"> Instrument Development</w:t>
-      </w:r>
-      <w:r>
-        <w:rPr>
-          <w:rFonts w:ascii="Garamond" w:hAnsi="Garamond" w:cs="Times New Roman"/>
-          <w:b/>
-          <w:bCs/>
-          <w:sz w:val="20"/>
-          <w:szCs w:val="20"/>
-        </w:rPr>
-        <w:tab/>
-      </w:r>
-      <w:r>
-        <w:rPr>
-          <w:rFonts w:ascii="Garamond" w:hAnsi="Garamond" w:cs="Times New Roman"/>
-          <w:sz w:val="20"/>
-          <w:szCs w:val="20"/>
-        </w:rPr>
-        <w:t>12/2024 - 01/2025</w:t>
-      </w:r>
-    </w:p>
-    <w:p>
-      <w:pPr>
-        <w:pStyle w:val="ListParagraph"/>
-        <w:numPr>
-          <w:ilvl w:val="0"/>
-          <w:numId w:val="1"/>
-        </w:numPr>
-        <w:tabs>
-          <w:tab w:val="right" w:pos="9360"/>
-        </w:tabs>
-        <w:ind w:hanging="180"/>
-        <w:rPr>
-          <w:rFonts w:ascii="Garamond" w:hAnsi="Garamond" w:cs="Times New Roman"/>
-          <w:sz w:val="20"/>
-          <w:szCs w:val="20"/>
-        </w:rPr>
-      </w:pPr>
-      <w:r>
-        <w:rPr>
-          <w:rFonts w:ascii="Garamond" w:hAnsi="Garamond" w:cs="Times New Roman"/>
-          <w:sz w:val="20"/>
-          <w:szCs w:val="20"/>
-        </w:rPr>
-        <w:t xml:space="preserve">Developed a </w:t>
-      </w:r>
-      <w:hyperlink r:id="rId16" w:history="1">
-        <w:r>
-          <w:rPr>
-            <w:rStyle w:val="Hyperlink"/>
-            <w:rFonts w:ascii="Garamond" w:hAnsi="Garamond" w:cs="Times New Roman"/>
-            <w:sz w:val="20"/>
-            <w:szCs w:val="20"/>
-          </w:rPr>
-          <w:t xml:space="preserve">VST/AU virtual </w:t>
-        </w:r>
-        <w:r>
-          <w:rPr>
-            <w:rStyle w:val="Hyperlink"/>
-            <w:rFonts w:ascii="Garamond" w:hAnsi="Garamond" w:cs="Times New Roman"/>
-            <w:sz w:val="20"/>
-            <w:szCs w:val="20"/>
-          </w:rPr>
-          <w:t xml:space="preserve">musical </w:t>
-        </w:r>
-        <w:r>
-          <w:rPr>
-            <w:rStyle w:val="Hyperlink"/>
-            <w:rFonts w:ascii="Garamond" w:hAnsi="Garamond" w:cs="Times New Roman"/>
-            <w:sz w:val="20"/>
-            <w:szCs w:val="20"/>
-          </w:rPr>
-          <w:t>instrument</w:t>
-        </w:r>
-      </w:hyperlink>
-      <w:r>
-        <w:rPr>
-          <w:rStyle w:val="EndnoteReference"/>
-        </w:rPr>
         <w:endnoteReference w:id="8"/>
       </w:r>
       <w:r>
@@ -2121,338 +2390,7 @@
           <w:sz w:val="20"/>
           <w:szCs w:val="20"/>
         </w:rPr>
-        <w:t xml:space="preserve"> based on </w:t>
-      </w:r>
-      <w:r>
-        <w:rPr>
-          <w:rFonts w:ascii="Garamond" w:hAnsi="Garamond" w:cs="Times New Roman"/>
-          <w:sz w:val="20"/>
-          <w:szCs w:val="20"/>
-        </w:rPr>
-        <w:t xml:space="preserve">over </w:t>
-      </w:r>
-      <w:r>
-        <w:rPr>
-          <w:rFonts w:ascii="Garamond" w:hAnsi="Garamond" w:cs="Times New Roman"/>
-          <w:sz w:val="20"/>
-          <w:szCs w:val="20"/>
-        </w:rPr>
-        <w:t>350 self-recorded clips of a Steinway Model B</w:t>
-      </w:r>
-      <w:r>
-        <w:rPr>
-          <w:rFonts w:ascii="Garamond" w:hAnsi="Garamond" w:cs="Times New Roman"/>
-          <w:sz w:val="20"/>
-          <w:szCs w:val="20"/>
-        </w:rPr>
         <w:t>.</w:t>
-      </w:r>
-    </w:p>
-    <w:p>
-      <w:pPr>
-        <w:pStyle w:val="ListParagraph"/>
-        <w:numPr>
-          <w:ilvl w:val="0"/>
-          <w:numId w:val="1"/>
-        </w:numPr>
-        <w:tabs>
-          <w:tab w:val="right" w:pos="9360"/>
-        </w:tabs>
-        <w:ind w:hanging="180"/>
-        <w:rPr>
-          <w:rFonts w:ascii="Garamond" w:hAnsi="Garamond" w:cs="Times New Roman"/>
-          <w:sz w:val="20"/>
-          <w:szCs w:val="20"/>
-        </w:rPr>
-      </w:pPr>
-      <w:r>
-        <w:rPr>
-          <w:rFonts w:ascii="Garamond" w:hAnsi="Garamond" w:cs="Times New Roman"/>
-          <w:sz w:val="20"/>
-          <w:szCs w:val="20"/>
-        </w:rPr>
-        <w:t xml:space="preserve">Build in C++ </w:t>
-      </w:r>
-      <w:r>
-        <w:rPr>
-          <w:rFonts w:ascii="Garamond" w:hAnsi="Garamond" w:cs="Times New Roman"/>
-          <w:sz w:val="20"/>
-          <w:szCs w:val="20"/>
-        </w:rPr>
-        <w:t xml:space="preserve">with 4 channels of audio. </w:t>
-      </w:r>
-      <w:r>
-        <w:rPr>
-          <w:rFonts w:ascii="Garamond" w:hAnsi="Garamond" w:cs="Times New Roman"/>
-          <w:sz w:val="20"/>
-          <w:szCs w:val="20"/>
-        </w:rPr>
-        <w:t xml:space="preserve">Implemented adjustable </w:t>
-      </w:r>
-      <w:r>
-        <w:rPr>
-          <w:rFonts w:ascii="Garamond" w:hAnsi="Garamond" w:cs="Times New Roman"/>
-          <w:sz w:val="20"/>
-          <w:szCs w:val="20"/>
-        </w:rPr>
-        <w:t>a</w:t>
-      </w:r>
-      <w:r>
-        <w:rPr>
-          <w:rFonts w:ascii="Garamond" w:hAnsi="Garamond" w:cs="Times New Roman"/>
-          <w:sz w:val="20"/>
-          <w:szCs w:val="20"/>
-        </w:rPr>
-        <w:t xml:space="preserve">ttack, </w:t>
-      </w:r>
-      <w:r>
-        <w:rPr>
-          <w:rFonts w:ascii="Garamond" w:hAnsi="Garamond" w:cs="Times New Roman"/>
-          <w:sz w:val="20"/>
-          <w:szCs w:val="20"/>
-        </w:rPr>
-        <w:t>d</w:t>
-      </w:r>
-      <w:r>
-        <w:rPr>
-          <w:rFonts w:ascii="Garamond" w:hAnsi="Garamond" w:cs="Times New Roman"/>
-          <w:sz w:val="20"/>
-          <w:szCs w:val="20"/>
-        </w:rPr>
-        <w:t xml:space="preserve">ecay, </w:t>
-      </w:r>
-      <w:r>
-        <w:rPr>
-          <w:rFonts w:ascii="Garamond" w:hAnsi="Garamond" w:cs="Times New Roman"/>
-          <w:sz w:val="20"/>
-          <w:szCs w:val="20"/>
-        </w:rPr>
-        <w:t>s</w:t>
-      </w:r>
-      <w:r>
-        <w:rPr>
-          <w:rFonts w:ascii="Garamond" w:hAnsi="Garamond" w:cs="Times New Roman"/>
-          <w:sz w:val="20"/>
-          <w:szCs w:val="20"/>
-        </w:rPr>
-        <w:t xml:space="preserve">ustain, and </w:t>
-      </w:r>
-      <w:r>
-        <w:rPr>
-          <w:rFonts w:ascii="Garamond" w:hAnsi="Garamond" w:cs="Times New Roman"/>
-          <w:sz w:val="20"/>
-          <w:szCs w:val="20"/>
-        </w:rPr>
-        <w:t>r</w:t>
-      </w:r>
-      <w:r>
-        <w:rPr>
-          <w:rFonts w:ascii="Garamond" w:hAnsi="Garamond" w:cs="Times New Roman"/>
-          <w:sz w:val="20"/>
-          <w:szCs w:val="20"/>
-        </w:rPr>
-        <w:t>elease parameters</w:t>
-      </w:r>
-      <w:r>
-        <w:rPr>
-          <w:rFonts w:ascii="Garamond" w:hAnsi="Garamond" w:cs="Times New Roman"/>
-          <w:sz w:val="20"/>
-          <w:szCs w:val="20"/>
-        </w:rPr>
-        <w:t xml:space="preserve"> and velocity-based sample selection. Users can</w:t>
-      </w:r>
-      <w:r>
-        <w:rPr>
-          <w:rFonts w:ascii="Garamond" w:hAnsi="Garamond" w:cs="Times New Roman"/>
-          <w:sz w:val="20"/>
-          <w:szCs w:val="20"/>
-        </w:rPr>
-        <w:t xml:space="preserve"> play live </w:t>
-      </w:r>
-      <w:r>
-        <w:rPr>
-          <w:rFonts w:ascii="Garamond" w:hAnsi="Garamond" w:cs="Times New Roman"/>
-          <w:sz w:val="20"/>
-          <w:szCs w:val="20"/>
-        </w:rPr>
-        <w:t xml:space="preserve">or recorded </w:t>
-      </w:r>
-      <w:r>
-        <w:rPr>
-          <w:rFonts w:ascii="Garamond" w:hAnsi="Garamond" w:cs="Times New Roman"/>
-          <w:sz w:val="20"/>
-          <w:szCs w:val="20"/>
-        </w:rPr>
-        <w:t xml:space="preserve">music </w:t>
-      </w:r>
-      <w:r>
-        <w:rPr>
-          <w:rFonts w:ascii="Garamond" w:hAnsi="Garamond" w:cs="Times New Roman"/>
-          <w:sz w:val="20"/>
-          <w:szCs w:val="20"/>
-        </w:rPr>
-        <w:t xml:space="preserve">using a </w:t>
-      </w:r>
-      <w:r>
-        <w:rPr>
-          <w:rFonts w:ascii="Garamond" w:hAnsi="Garamond" w:cs="Times New Roman"/>
-          <w:sz w:val="20"/>
-          <w:szCs w:val="20"/>
-        </w:rPr>
-        <w:t xml:space="preserve">piano </w:t>
-      </w:r>
-      <w:r>
-        <w:rPr>
-          <w:rFonts w:ascii="Garamond" w:hAnsi="Garamond" w:cs="Times New Roman"/>
-          <w:sz w:val="20"/>
-          <w:szCs w:val="20"/>
-        </w:rPr>
-        <w:t>keyboard controller.</w:t>
-      </w:r>
-    </w:p>
-    <w:p>
-      <w:pPr>
-        <w:pStyle w:val="ListParagraph"/>
-        <w:spacing w:line="120" w:lineRule="auto"/>
-        <w:ind w:left="360"/>
-        <w:rPr>
-          <w:rFonts w:ascii="Garamond" w:hAnsi="Garamond" w:cs="Times New Roman"/>
-          <w:b/>
-          <w:bCs/>
-          <w:sz w:val="20"/>
-          <w:szCs w:val="20"/>
-        </w:rPr>
-      </w:pPr>
-    </w:p>
-    <w:p>
-      <w:pPr>
-        <w:tabs>
-          <w:tab w:val="right" w:pos="10080"/>
-        </w:tabs>
-        <w:ind w:left="360"/>
-        <w:rPr>
-          <w:rFonts w:ascii="Garamond" w:hAnsi="Garamond" w:cs="Times New Roman"/>
-          <w:b/>
-          <w:bCs/>
-          <w:sz w:val="20"/>
-          <w:szCs w:val="20"/>
-        </w:rPr>
-      </w:pPr>
-      <w:r>
-        <w:rPr>
-          <w:rFonts w:ascii="Garamond" w:hAnsi="Garamond" w:cs="Times New Roman"/>
-          <w:b/>
-          <w:bCs/>
-          <w:sz w:val="20"/>
-          <w:szCs w:val="20"/>
-        </w:rPr>
-        <w:t>Satisfiability Solver</w:t>
-      </w:r>
-      <w:r>
-        <w:rPr>
-          <w:rFonts w:ascii="Garamond" w:hAnsi="Garamond" w:cs="Times New Roman"/>
-          <w:b/>
-          <w:bCs/>
-          <w:sz w:val="20"/>
-          <w:szCs w:val="20"/>
-        </w:rPr>
-        <w:tab/>
-      </w:r>
-      <w:r>
-        <w:rPr>
-          <w:rFonts w:ascii="Garamond" w:hAnsi="Garamond" w:cs="Times New Roman"/>
-          <w:sz w:val="20"/>
-          <w:szCs w:val="20"/>
-        </w:rPr>
-        <w:t>12/2024</w:t>
-      </w:r>
-    </w:p>
-    <w:p>
-      <w:pPr>
-        <w:pStyle w:val="ListParagraph"/>
-        <w:numPr>
-          <w:ilvl w:val="0"/>
-          <w:numId w:val="1"/>
-        </w:numPr>
-        <w:tabs>
-          <w:tab w:val="right" w:pos="9360"/>
-        </w:tabs>
-        <w:ind w:hanging="180"/>
-        <w:rPr>
-          <w:rFonts w:ascii="Garamond" w:hAnsi="Garamond" w:cs="Times New Roman"/>
-          <w:sz w:val="20"/>
-          <w:szCs w:val="20"/>
-        </w:rPr>
-      </w:pPr>
-      <w:r>
-        <w:rPr>
-          <w:rFonts w:ascii="Garamond" w:hAnsi="Garamond" w:cs="Times New Roman"/>
-          <w:sz w:val="20"/>
-          <w:szCs w:val="20"/>
-        </w:rPr>
-        <w:t xml:space="preserve">Developed a satisfiability solver in the functional language </w:t>
-      </w:r>
-      <w:proofErr w:type="spellStart"/>
-      <w:r>
-        <w:rPr>
-          <w:rFonts w:ascii="Garamond" w:hAnsi="Garamond" w:cs="Times New Roman"/>
-          <w:sz w:val="20"/>
-          <w:szCs w:val="20"/>
-        </w:rPr>
-        <w:t>OCaml</w:t>
-      </w:r>
-      <w:proofErr w:type="spellEnd"/>
-      <w:r>
-        <w:rPr>
-          <w:rFonts w:ascii="Garamond" w:hAnsi="Garamond" w:cs="Times New Roman"/>
-          <w:sz w:val="20"/>
-          <w:szCs w:val="20"/>
-        </w:rPr>
-        <w:t xml:space="preserve"> to analyze solution spaces of Boolean formulas. </w:t>
-      </w:r>
-    </w:p>
-    <w:p>
-      <w:pPr>
-        <w:pStyle w:val="ListParagraph"/>
-        <w:numPr>
-          <w:ilvl w:val="0"/>
-          <w:numId w:val="1"/>
-        </w:numPr>
-        <w:tabs>
-          <w:tab w:val="right" w:pos="9360"/>
-        </w:tabs>
-        <w:ind w:hanging="180"/>
-        <w:rPr>
-          <w:rFonts w:ascii="Garamond" w:hAnsi="Garamond" w:cs="Times New Roman"/>
-          <w:sz w:val="20"/>
-          <w:szCs w:val="20"/>
-        </w:rPr>
-      </w:pPr>
-      <w:r>
-        <w:rPr>
-          <w:rFonts w:ascii="Garamond" w:hAnsi="Garamond" w:cs="Times New Roman"/>
-          <w:sz w:val="20"/>
-          <w:szCs w:val="20"/>
-        </w:rPr>
-        <w:t xml:space="preserve">Optimized this common tool using tail recursion and </w:t>
-      </w:r>
-      <w:proofErr w:type="spellStart"/>
-      <w:r>
-        <w:rPr>
-          <w:rFonts w:ascii="Garamond" w:hAnsi="Garamond" w:cs="Times New Roman"/>
-          <w:sz w:val="20"/>
-          <w:szCs w:val="20"/>
-        </w:rPr>
-        <w:t>memoization</w:t>
-      </w:r>
-      <w:proofErr w:type="spellEnd"/>
-      <w:r>
-        <w:rPr>
-          <w:rFonts w:ascii="Garamond" w:hAnsi="Garamond" w:cs="Times New Roman"/>
-          <w:sz w:val="20"/>
-          <w:szCs w:val="20"/>
-        </w:rPr>
-        <w:t xml:space="preserve"> for stack and space efficiency.</w:t>
       </w:r>
     </w:p>
     <w:p>
@@ -2463,7 +2401,6 @@
         <w:tabs>
           <w:tab w:val="right" w:pos="9360"/>
         </w:tabs>
-        <w:spacing w:line="180" w:lineRule="auto"/>
         <w:rPr>
           <w:rFonts w:ascii="Garamond" w:hAnsi="Garamond" w:cs="Times New Roman"/>
           <w:b/>
@@ -2525,7 +2462,7 @@
     <w:p>
       <w:pPr>
         <w:tabs>
-          <w:tab w:val="left" w:pos="2880"/>
+          <w:tab w:val="left" w:leader="dot" w:pos="2880"/>
         </w:tabs>
         <w:rPr>
           <w:rFonts w:ascii="Garamond" w:hAnsi="Garamond" w:cs="Times New Roman"/>
@@ -2624,15 +2561,31 @@
           <w:sz w:val="20"/>
           <w:szCs w:val="20"/>
         </w:rPr>
+        <w:t xml:space="preserve"> (</w:t>
+      </w:r>
+      <w:r>
+        <w:rPr>
+          <w:rFonts w:ascii="Garamond" w:hAnsi="Garamond" w:cs="Times New Roman"/>
+          <w:sz w:val="20"/>
+          <w:szCs w:val="20"/>
+        </w:rPr>
+        <w:t>Svelte</w:t>
+      </w:r>
+      <w:r>
+        <w:rPr>
+          <w:rFonts w:ascii="Garamond" w:hAnsi="Garamond" w:cs="Times New Roman"/>
+          <w:sz w:val="20"/>
+          <w:szCs w:val="20"/>
+        </w:rPr>
+        <w:t>)</w:t>
+      </w:r>
+      <w:r>
+        <w:rPr>
+          <w:rFonts w:ascii="Garamond" w:hAnsi="Garamond" w:cs="Times New Roman"/>
+          <w:sz w:val="20"/>
+          <w:szCs w:val="20"/>
+        </w:rPr>
         <w:t>,</w:t>
-      </w:r>
-      <w:r>
-        <w:rPr>
-          <w:rFonts w:ascii="Garamond" w:hAnsi="Garamond" w:cs="Times New Roman"/>
-          <w:sz w:val="20"/>
-          <w:szCs w:val="20"/>
-        </w:rPr>
-        <w:t xml:space="preserve"> Svelte,</w:t>
       </w:r>
     </w:p>
     <w:p>
@@ -2717,6 +2670,82 @@
           <w:szCs w:val="20"/>
         </w:rPr>
         <w:t>LaTeX</w:t>
+      </w:r>
+    </w:p>
+    <w:p>
+      <w:pPr>
+        <w:tabs>
+          <w:tab w:val="left" w:leader="dot" w:pos="2880"/>
+        </w:tabs>
+        <w:ind w:left="2880" w:hanging="2880"/>
+        <w:rPr>
+          <w:rFonts w:ascii="Garamond" w:hAnsi="Garamond" w:cs="Times New Roman"/>
+          <w:i/>
+          <w:iCs/>
+          <w:sz w:val="20"/>
+          <w:szCs w:val="20"/>
+        </w:rPr>
+      </w:pPr>
+      <w:r>
+        <w:rPr>
+          <w:rFonts w:ascii="Garamond" w:hAnsi="Garamond" w:cs="Times New Roman"/>
+          <w:b/>
+          <w:bCs/>
+          <w:sz w:val="20"/>
+          <w:szCs w:val="20"/>
+        </w:rPr>
+        <w:t>Extracurricular</w:t>
+      </w:r>
+      <w:r>
+        <w:rPr>
+          <w:rFonts w:ascii="Garamond" w:hAnsi="Garamond" w:cs="Times New Roman"/>
+          <w:b/>
+          <w:bCs/>
+          <w:sz w:val="20"/>
+          <w:szCs w:val="20"/>
+        </w:rPr>
+        <w:t xml:space="preserve"> Activities</w:t>
+      </w:r>
+      <w:r>
+        <w:rPr>
+          <w:rFonts w:ascii="Garamond" w:hAnsi="Garamond" w:cs="Times New Roman"/>
+          <w:sz w:val="20"/>
+          <w:szCs w:val="20"/>
+        </w:rPr>
+        <w:tab/>
+      </w:r>
+      <w:r>
+        <w:rPr>
+          <w:rFonts w:ascii="Garamond" w:hAnsi="Garamond" w:cs="Times New Roman"/>
+          <w:sz w:val="20"/>
+          <w:szCs w:val="20"/>
+        </w:rPr>
+        <w:t>V</w:t>
+      </w:r>
+      <w:r>
+        <w:rPr>
+          <w:rFonts w:ascii="Garamond" w:hAnsi="Garamond" w:cs="Times New Roman"/>
+          <w:sz w:val="20"/>
+          <w:szCs w:val="20"/>
+        </w:rPr>
+        <w:t>ice President, External</w:t>
+      </w:r>
+      <w:r>
+        <w:rPr>
+          <w:rFonts w:ascii="Garamond" w:hAnsi="Garamond" w:cs="Times New Roman"/>
+          <w:sz w:val="20"/>
+          <w:szCs w:val="20"/>
+        </w:rPr>
+        <w:t xml:space="preserve"> of the </w:t>
+      </w:r>
+      <w:r>
+        <w:rPr>
+          <w:rFonts w:ascii="Garamond" w:hAnsi="Garamond" w:cs="Times New Roman"/>
+          <w:sz w:val="20"/>
+          <w:szCs w:val="20"/>
+          <w:u w:val="single"/>
+        </w:rPr>
+        <w:t>Society of Undergraduate Mathematics Students</w:t>
       </w:r>
     </w:p>
     <w:p>
@@ -2727,32 +2756,10 @@
         <w:ind w:left="2880" w:hanging="2880"/>
         <w:rPr>
           <w:rFonts w:ascii="Garamond" w:hAnsi="Garamond" w:cs="Times New Roman"/>
-          <w:i/>
-          <w:iCs/>
-          <w:sz w:val="20"/>
-          <w:szCs w:val="20"/>
-        </w:rPr>
-      </w:pPr>
-      <w:r>
-        <w:rPr>
-          <w:rFonts w:ascii="Garamond" w:hAnsi="Garamond" w:cs="Times New Roman"/>
-          <w:b/>
-          <w:bCs/>
-          <w:sz w:val="20"/>
-          <w:szCs w:val="20"/>
-        </w:rPr>
-        <w:t>Extracurricular</w:t>
-      </w:r>
-      <w:r>
-        <w:rPr>
-          <w:rFonts w:ascii="Garamond" w:hAnsi="Garamond" w:cs="Times New Roman"/>
-          <w:b/>
-          <w:bCs/>
-          <w:sz w:val="20"/>
-          <w:szCs w:val="20"/>
-        </w:rPr>
-        <w:t xml:space="preserve"> Activities</w:t>
-      </w:r>
+          <w:sz w:val="20"/>
+          <w:szCs w:val="20"/>
+        </w:rPr>
+      </w:pPr>
       <w:r>
         <w:rPr>
           <w:rFonts w:ascii="Garamond" w:hAnsi="Garamond" w:cs="Times New Roman"/>
@@ -2769,33 +2776,24 @@
           <w:sz w:val="20"/>
           <w:szCs w:val="20"/>
         </w:rPr>
-        <w:t>V</w:t>
-      </w:r>
-      <w:r>
-        <w:rPr>
-          <w:rFonts w:ascii="Garamond" w:hAnsi="Garamond" w:cs="Times New Roman"/>
-          <w:sz w:val="20"/>
-          <w:szCs w:val="20"/>
-        </w:rPr>
-        <w:t>ice President, External</w:t>
-      </w:r>
-      <w:r>
-        <w:rPr>
-          <w:rFonts w:ascii="Garamond" w:hAnsi="Garamond" w:cs="Times New Roman"/>
-          <w:sz w:val="20"/>
-          <w:szCs w:val="20"/>
-        </w:rPr>
-        <w:t xml:space="preserve"> of the </w:t>
-      </w:r>
-      <w:r>
-        <w:rPr>
-          <w:rFonts w:ascii="Garamond" w:hAnsi="Garamond" w:cs="Times New Roman"/>
-          <w:i/>
-          <w:iCs/>
-          <w:sz w:val="20"/>
-          <w:szCs w:val="20"/>
-        </w:rPr>
-        <w:t>Society of Undergraduate Mathematics Students</w:t>
+        <w:t xml:space="preserve">Student Researcher at the </w:t>
+      </w:r>
+      <w:r>
+        <w:rPr>
+          <w:rFonts w:ascii="Garamond" w:hAnsi="Garamond" w:cs="Times New Roman"/>
+          <w:sz w:val="20"/>
+          <w:szCs w:val="20"/>
+          <w:u w:val="single"/>
+        </w:rPr>
+        <w:t>McGill AI Lab</w:t>
+      </w:r>
+      <w:r>
+        <w:rPr>
+          <w:rFonts w:ascii="Garamond" w:hAnsi="Garamond" w:cs="Times New Roman"/>
+          <w:sz w:val="20"/>
+          <w:szCs w:val="20"/>
+        </w:rPr>
+        <w:t xml:space="preserve"> </w:t>
       </w:r>
     </w:p>
     <w:p>
@@ -2806,39 +2804,168 @@
         <w:ind w:left="2880" w:hanging="2880"/>
         <w:rPr>
           <w:rFonts w:ascii="Garamond" w:hAnsi="Garamond" w:cs="Times New Roman"/>
+          <w:sz w:val="20"/>
+          <w:szCs w:val="20"/>
+        </w:rPr>
+      </w:pPr>
+      <w:r>
+        <w:rPr>
+          <w:rFonts w:ascii="Garamond" w:hAnsi="Garamond" w:cs="Times New Roman"/>
+          <w:sz w:val="20"/>
+          <w:szCs w:val="20"/>
+        </w:rPr>
+        <w:tab/>
+      </w:r>
+      <w:r>
+        <w:rPr>
+          <w:rFonts w:ascii="Garamond" w:hAnsi="Garamond" w:cs="Times New Roman"/>
+          <w:sz w:val="20"/>
+          <w:szCs w:val="20"/>
+        </w:rPr>
+        <w:t xml:space="preserve">CKUT Radio Station, </w:t>
+      </w:r>
+      <w:r>
+        <w:rPr>
+          <w:rFonts w:ascii="Garamond" w:hAnsi="Garamond" w:cs="Times New Roman"/>
           <w:i/>
           <w:iCs/>
           <w:sz w:val="20"/>
           <w:szCs w:val="20"/>
         </w:rPr>
-      </w:pPr>
-      <w:r>
-        <w:rPr>
-          <w:rFonts w:ascii="Garamond" w:hAnsi="Garamond" w:cs="Times New Roman"/>
-          <w:b/>
-          <w:bCs/>
+        <w:t>The McGill Tribune</w:t>
+      </w:r>
+      <w:r>
+        <w:rPr>
+          <w:rFonts w:ascii="Garamond" w:hAnsi="Garamond" w:cs="Times New Roman"/>
+          <w:sz w:val="20"/>
+          <w:szCs w:val="20"/>
+        </w:rPr>
+        <w:t>, Book Club</w:t>
+      </w:r>
+    </w:p>
+    <w:p>
+      <w:pPr>
+        <w:tabs>
+          <w:tab w:val="left" w:leader="dot" w:pos="2880"/>
+        </w:tabs>
+        <w:ind w:left="2880" w:hanging="2880"/>
+        <w:rPr>
+          <w:rFonts w:ascii="Garamond" w:hAnsi="Garamond" w:cs="Times New Roman"/>
+          <w:sz w:val="20"/>
+          <w:szCs w:val="20"/>
+        </w:rPr>
+      </w:pPr>
+      <w:r>
+        <w:rPr>
+          <w:rFonts w:ascii="Garamond" w:hAnsi="Garamond" w:cs="Times New Roman"/>
+          <w:b/>
+          <w:bCs/>
+          <w:sz w:val="20"/>
+          <w:szCs w:val="20"/>
+        </w:rPr>
+        <w:t>GRE</w:t>
+      </w:r>
+      <w:r>
+        <w:rPr>
+          <w:rFonts w:ascii="Garamond" w:hAnsi="Garamond" w:cs="Times New Roman"/>
           <w:sz w:val="20"/>
           <w:szCs w:val="20"/>
         </w:rPr>
         <w:tab/>
-      </w:r>
-      <w:r>
-        <w:rPr>
-          <w:rFonts w:ascii="Garamond" w:hAnsi="Garamond" w:cs="Times New Roman"/>
-          <w:sz w:val="20"/>
-          <w:szCs w:val="20"/>
-        </w:rPr>
-        <w:t xml:space="preserve">Researcher at the </w:t>
-      </w:r>
-      <w:r>
-        <w:rPr>
-          <w:rFonts w:ascii="Garamond" w:hAnsi="Garamond" w:cs="Times New Roman"/>
-          <w:i/>
-          <w:iCs/>
-          <w:sz w:val="20"/>
-          <w:szCs w:val="20"/>
-        </w:rPr>
-        <w:t>McGill AI Research Lab</w:t>
+        <w:t>170/165 Quant/Verbal</w:t>
+      </w:r>
+    </w:p>
+    <w:p>
+      <w:pPr>
+        <w:tabs>
+          <w:tab w:val="left" w:leader="dot" w:pos="2880"/>
+        </w:tabs>
+        <w:rPr>
+          <w:rFonts w:ascii="Garamond" w:hAnsi="Garamond" w:cs="Times New Roman"/>
+          <w:sz w:val="20"/>
+          <w:szCs w:val="20"/>
+        </w:rPr>
+      </w:pPr>
+      <w:r>
+        <w:rPr>
+          <w:rFonts w:ascii="Garamond" w:hAnsi="Garamond" w:cs="Times New Roman"/>
+          <w:b/>
+          <w:bCs/>
+          <w:sz w:val="20"/>
+          <w:szCs w:val="20"/>
+        </w:rPr>
+        <w:t>Languages</w:t>
+      </w:r>
+      <w:r>
+        <w:rPr>
+          <w:rFonts w:ascii="Garamond" w:hAnsi="Garamond" w:cs="Times New Roman"/>
+          <w:sz w:val="20"/>
+          <w:szCs w:val="20"/>
+        </w:rPr>
+        <w:tab/>
+      </w:r>
+      <w:r>
+        <w:rPr>
+          <w:rFonts w:ascii="Garamond" w:hAnsi="Garamond" w:cs="Times New Roman"/>
+          <w:sz w:val="20"/>
+          <w:szCs w:val="20"/>
+        </w:rPr>
+        <w:t>English (native)</w:t>
+      </w:r>
+    </w:p>
+    <w:p>
+      <w:pPr>
+        <w:tabs>
+          <w:tab w:val="left" w:leader="dot" w:pos="2880"/>
+        </w:tabs>
+        <w:rPr>
+          <w:rFonts w:ascii="Garamond" w:hAnsi="Garamond" w:cs="Times New Roman"/>
+          <w:sz w:val="20"/>
+          <w:szCs w:val="20"/>
+        </w:rPr>
+      </w:pPr>
+      <w:r>
+        <w:rPr>
+          <w:rFonts w:ascii="Garamond" w:hAnsi="Garamond" w:cs="Times New Roman"/>
+          <w:b/>
+          <w:bCs/>
+          <w:sz w:val="20"/>
+          <w:szCs w:val="20"/>
+        </w:rPr>
+        <w:t>Interests</w:t>
+      </w:r>
+      <w:r>
+        <w:rPr>
+          <w:rFonts w:ascii="Garamond" w:hAnsi="Garamond" w:cs="Times New Roman"/>
+          <w:sz w:val="20"/>
+          <w:szCs w:val="20"/>
+        </w:rPr>
+        <w:t xml:space="preserve"> </w:t>
+      </w:r>
+      <w:r>
+        <w:rPr>
+          <w:rFonts w:ascii="Garamond" w:hAnsi="Garamond" w:cs="Times New Roman"/>
+          <w:sz w:val="20"/>
+          <w:szCs w:val="20"/>
+        </w:rPr>
+        <w:tab/>
+        <w:t>Jazz piano, music production,</w:t>
+      </w:r>
+      <w:r>
+        <w:rPr>
+          <w:rFonts w:ascii="Garamond" w:hAnsi="Garamond" w:cs="Times New Roman"/>
+          <w:sz w:val="20"/>
+          <w:szCs w:val="20"/>
+        </w:rPr>
+        <w:t xml:space="preserve"> web development,</w:t>
+      </w:r>
+      <w:r>
+        <w:rPr>
+          <w:rFonts w:ascii="Garamond" w:hAnsi="Garamond" w:cs="Times New Roman"/>
+          <w:sz w:val="20"/>
+          <w:szCs w:val="20"/>
+        </w:rPr>
+        <w:t xml:space="preserve"> reading</w:t>
       </w:r>
     </w:p>
     <w:p>
@@ -2846,47 +2973,14 @@
         <w:tabs>
           <w:tab w:val="left" w:pos="2880"/>
         </w:tabs>
-        <w:ind w:left="2880" w:hanging="2880"/>
-        <w:rPr>
-          <w:rFonts w:ascii="Garamond" w:hAnsi="Garamond" w:cs="Times New Roman"/>
-          <w:sz w:val="20"/>
-          <w:szCs w:val="20"/>
-        </w:rPr>
-      </w:pPr>
-      <w:r>
-        <w:rPr>
-          <w:rFonts w:ascii="Garamond" w:hAnsi="Garamond" w:cs="Times New Roman"/>
-          <w:sz w:val="20"/>
-          <w:szCs w:val="20"/>
-        </w:rPr>
-        <w:tab/>
-      </w:r>
-      <w:r>
-        <w:rPr>
-          <w:rFonts w:ascii="Garamond" w:hAnsi="Garamond" w:cs="Times New Roman"/>
-          <w:sz w:val="20"/>
-          <w:szCs w:val="20"/>
-        </w:rPr>
-        <w:t xml:space="preserve">CKUT Radio Station, </w:t>
-      </w:r>
-      <w:r>
-        <w:rPr>
-          <w:rFonts w:ascii="Garamond" w:hAnsi="Garamond" w:cs="Times New Roman"/>
-          <w:i/>
-          <w:iCs/>
-          <w:sz w:val="20"/>
-          <w:szCs w:val="20"/>
-        </w:rPr>
-        <w:t>The McGill Tribune</w:t>
-      </w:r>
-      <w:r>
-        <w:rPr>
-          <w:rFonts w:ascii="Garamond" w:hAnsi="Garamond" w:cs="Times New Roman"/>
-          <w:sz w:val="20"/>
-          <w:szCs w:val="20"/>
-        </w:rPr>
-        <w:t>, Book Club</w:t>
-      </w:r>
+        <w:rPr>
+          <w:rFonts w:ascii="Garamond" w:hAnsi="Garamond" w:cs="Times New Roman"/>
+          <w:b/>
+          <w:bCs/>
+          <w:sz w:val="19"/>
+          <w:szCs w:val="19"/>
+        </w:rPr>
+      </w:pPr>
     </w:p>
     <w:p>
       <w:pPr>
@@ -2895,38 +2989,12 @@
         </w:tabs>
         <w:rPr>
           <w:rFonts w:ascii="Garamond" w:hAnsi="Garamond" w:cs="Times New Roman"/>
-          <w:sz w:val="20"/>
-          <w:szCs w:val="20"/>
-        </w:rPr>
-      </w:pPr>
-      <w:r>
-        <w:rPr>
-          <w:rFonts w:ascii="Garamond" w:hAnsi="Garamond" w:cs="Times New Roman"/>
-          <w:b/>
-          <w:bCs/>
-          <w:sz w:val="20"/>
-          <w:szCs w:val="20"/>
-        </w:rPr>
-        <w:t>GRE</w:t>
-      </w:r>
-      <w:r>
-        <w:rPr>
-          <w:rFonts w:ascii="Garamond" w:hAnsi="Garamond" w:cs="Times New Roman"/>
-          <w:b/>
-          <w:bCs/>
-          <w:sz w:val="20"/>
-          <w:szCs w:val="20"/>
-        </w:rPr>
-        <w:tab/>
-      </w:r>
-      <w:r>
-        <w:rPr>
-          <w:rFonts w:ascii="Garamond" w:hAnsi="Garamond" w:cs="Times New Roman"/>
-          <w:sz w:val="20"/>
-          <w:szCs w:val="20"/>
-        </w:rPr>
-        <w:t>170/165 Quant/Verbal</w:t>
-      </w:r>
+          <w:b/>
+          <w:bCs/>
+          <w:sz w:val="19"/>
+          <w:szCs w:val="19"/>
+        </w:rPr>
+      </w:pPr>
     </w:p>
     <w:p>
       <w:pPr>
@@ -2935,39 +3003,12 @@
         </w:tabs>
         <w:rPr>
           <w:rFonts w:ascii="Garamond" w:hAnsi="Garamond" w:cs="Times New Roman"/>
-          <w:sz w:val="20"/>
-          <w:szCs w:val="20"/>
-        </w:rPr>
-      </w:pPr>
-      <w:r>
-        <w:rPr>
-          <w:rFonts w:ascii="Garamond" w:hAnsi="Garamond" w:cs="Times New Roman"/>
-          <w:b/>
-          <w:bCs/>
-          <w:sz w:val="20"/>
-          <w:szCs w:val="20"/>
-        </w:rPr>
-        <w:lastRenderedPageBreak/>
-        <w:t>Languages</w:t>
-      </w:r>
-      <w:r>
-        <w:rPr>
-          <w:rFonts w:ascii="Garamond" w:hAnsi="Garamond" w:cs="Times New Roman"/>
-          <w:b/>
-          <w:bCs/>
-          <w:sz w:val="20"/>
-          <w:szCs w:val="20"/>
-        </w:rPr>
-        <w:tab/>
-      </w:r>
-      <w:r>
-        <w:rPr>
-          <w:rFonts w:ascii="Garamond" w:hAnsi="Garamond" w:cs="Times New Roman"/>
-          <w:sz w:val="20"/>
-          <w:szCs w:val="20"/>
-        </w:rPr>
-        <w:t>English (native)</w:t>
-      </w:r>
+          <w:b/>
+          <w:bCs/>
+          <w:sz w:val="19"/>
+          <w:szCs w:val="19"/>
+        </w:rPr>
+      </w:pPr>
     </w:p>
     <w:p>
       <w:pPr>
@@ -2976,37 +3017,12 @@
         </w:tabs>
         <w:rPr>
           <w:rFonts w:ascii="Garamond" w:hAnsi="Garamond" w:cs="Times New Roman"/>
-          <w:sz w:val="20"/>
-          <w:szCs w:val="20"/>
-        </w:rPr>
-      </w:pPr>
-      <w:r>
-        <w:rPr>
-          <w:rFonts w:ascii="Garamond" w:hAnsi="Garamond" w:cs="Times New Roman"/>
-          <w:b/>
-          <w:bCs/>
-          <w:sz w:val="20"/>
-          <w:szCs w:val="20"/>
-        </w:rPr>
-        <w:t>Interests</w:t>
-      </w:r>
-      <w:r>
-        <w:rPr>
-          <w:rFonts w:ascii="Garamond" w:hAnsi="Garamond" w:cs="Times New Roman"/>
-          <w:sz w:val="20"/>
-          <w:szCs w:val="20"/>
-        </w:rPr>
-        <w:t xml:space="preserve"> </w:t>
-      </w:r>
-      <w:r>
-        <w:rPr>
-          <w:rFonts w:ascii="Garamond" w:hAnsi="Garamond" w:cs="Times New Roman"/>
-          <w:sz w:val="20"/>
-          <w:szCs w:val="20"/>
-        </w:rPr>
-        <w:tab/>
-        <w:t>Jazz piano, music production, reading</w:t>
-      </w:r>
+          <w:b/>
+          <w:bCs/>
+          <w:sz w:val="19"/>
+          <w:szCs w:val="19"/>
+        </w:rPr>
+      </w:pPr>
     </w:p>
     <w:p>
       <w:pPr>
@@ -3242,15 +3258,7 @@
           <w:sz w:val="19"/>
           <w:szCs w:val="19"/>
         </w:rPr>
-        <w:t xml:space="preserve"> </w:t>
-      </w:r>
-      <w:r>
-        <w:rPr>
-          <w:rFonts w:ascii="Garamond" w:hAnsi="Garamond"/>
-          <w:sz w:val="19"/>
-          <w:szCs w:val="19"/>
-        </w:rPr>
-        <w:t>https://nicholashayek.com/matchmaker/</w:t>
+        <w:t xml:space="preserve"> https://nicholashayek.com/tex/MATH/470/470report.pdf</w:t>
       </w:r>
     </w:p>
   </w:endnote>
@@ -3279,7 +3287,7 @@
           <w:sz w:val="19"/>
           <w:szCs w:val="19"/>
         </w:rPr>
-        <w:t xml:space="preserve"> https://nicholashayek.com/tex/MATH/470/470report.pdf</w:t>
+        <w:t xml:space="preserve"> https://nicholashayek.com/matchmaker/</w:t>
       </w:r>
     </w:p>
   </w:endnote>
@@ -3288,9 +3296,6 @@
       <w:pPr>
         <w:pStyle w:val="EndnoteText"/>
         <w:rPr>
-          <w:rFonts w:ascii="Garamond" w:hAnsi="Garamond"/>
-          <w:sz w:val="19"/>
-          <w:szCs w:val="19"/>
           <w:lang w:val="en-US"/>
         </w:rPr>
       </w:pPr>
@@ -3309,15 +3314,7 @@
           <w:sz w:val="19"/>
           <w:szCs w:val="19"/>
         </w:rPr>
-        <w:t xml:space="preserve"> </w:t>
-      </w:r>
-      <w:r>
-        <w:rPr>
-          <w:rFonts w:ascii="Garamond" w:hAnsi="Garamond"/>
-          <w:sz w:val="19"/>
-          <w:szCs w:val="19"/>
-        </w:rPr>
-        <w:t>https://nicholashayek.com/proj.html</w:t>
+        <w:t xml:space="preserve"> https://nicholashayek.com/proj.html</w:t>
       </w:r>
     </w:p>
   </w:endnote>

</xml_diff>

<commit_message>
refresh Quantitative Risk Management.pdf
</commit_message>
<xml_diff>
--- a/tex/git_cv/NicholasHayekCV.docx
+++ b/tex/git_cv/NicholasHayekCV.docx
@@ -402,6 +402,14 @@
           <w:sz w:val="20"/>
           <w:szCs w:val="20"/>
         </w:rPr>
+        <w:t xml:space="preserve">Selected </w:t>
+      </w:r>
+      <w:r>
+        <w:rPr>
+          <w:rFonts w:ascii="Garamond" w:hAnsi="Garamond" w:cs="Times New Roman"/>
+          <w:sz w:val="20"/>
+          <w:szCs w:val="20"/>
+        </w:rPr>
         <w:t>Coursework</w:t>
       </w:r>
       <w:r>
@@ -418,14 +426,6 @@
           <w:sz w:val="20"/>
           <w:szCs w:val="20"/>
         </w:rPr>
-        <w:t xml:space="preserve"> Algorithmic</w:t>
-      </w:r>
-      <w:r>
-        <w:rPr>
-          <w:rFonts w:ascii="Garamond" w:hAnsi="Garamond" w:cs="Times New Roman"/>
-          <w:sz w:val="20"/>
-          <w:szCs w:val="20"/>
-        </w:rPr>
         <w:t xml:space="preserve"> </w:t>
       </w:r>
       <w:r>
@@ -434,6 +434,30 @@
           <w:sz w:val="20"/>
           <w:szCs w:val="20"/>
         </w:rPr>
+        <w:t xml:space="preserve">Homological Algebra, Representation Theory, </w:t>
+      </w:r>
+      <w:r>
+        <w:rPr>
+          <w:rFonts w:ascii="Garamond" w:hAnsi="Garamond" w:cs="Times New Roman"/>
+          <w:sz w:val="20"/>
+          <w:szCs w:val="20"/>
+        </w:rPr>
+        <w:t>Algorithmic</w:t>
+      </w:r>
+      <w:r>
+        <w:rPr>
+          <w:rFonts w:ascii="Garamond" w:hAnsi="Garamond" w:cs="Times New Roman"/>
+          <w:sz w:val="20"/>
+          <w:szCs w:val="20"/>
+        </w:rPr>
+        <w:t xml:space="preserve"> </w:t>
+      </w:r>
+      <w:r>
+        <w:rPr>
+          <w:rFonts w:ascii="Garamond" w:hAnsi="Garamond" w:cs="Times New Roman"/>
+          <w:sz w:val="20"/>
+          <w:szCs w:val="20"/>
+        </w:rPr>
         <w:t>Game Theory</w:t>
       </w:r>
       <w:r>
@@ -442,23 +466,15 @@
           <w:sz w:val="20"/>
           <w:szCs w:val="20"/>
         </w:rPr>
-        <w:t>,</w:t>
-      </w:r>
-      <w:r>
-        <w:rPr>
-          <w:rFonts w:ascii="Garamond" w:hAnsi="Garamond" w:cs="Times New Roman"/>
-          <w:sz w:val="20"/>
-          <w:szCs w:val="20"/>
-        </w:rPr>
-        <w:t xml:space="preserve"> </w:t>
-      </w:r>
-      <w:r>
-        <w:rPr>
-          <w:rFonts w:ascii="Garamond" w:hAnsi="Garamond" w:cs="Times New Roman"/>
-          <w:sz w:val="20"/>
-          <w:szCs w:val="20"/>
-        </w:rPr>
-        <w:t>Quantitative Risk Management, Machine Learning, Stochastic Processes.</w:t>
+        <w:t>, Machine Learning</w:t>
+      </w:r>
+      <w:r>
+        <w:rPr>
+          <w:rFonts w:ascii="Garamond" w:hAnsi="Garamond" w:cs="Times New Roman"/>
+          <w:sz w:val="20"/>
+          <w:szCs w:val="20"/>
+        </w:rPr>
+        <w:t>.</w:t>
       </w:r>
     </w:p>
     <w:p>
@@ -817,7 +833,28 @@
           <w:szCs w:val="20"/>
         </w:rPr>
         <w:tab/>
-        <w:t xml:space="preserve">Biomath Modelling </w:t>
+      </w:r>
+      <w:proofErr w:type="spellStart"/>
+      <w:r>
+        <w:rPr>
+          <w:rFonts w:ascii="Garamond" w:hAnsi="Garamond" w:cs="Times New Roman"/>
+          <w:i/>
+          <w:iCs/>
+          <w:sz w:val="20"/>
+          <w:szCs w:val="20"/>
+        </w:rPr>
+        <w:t>Biomath</w:t>
+      </w:r>
+      <w:proofErr w:type="spellEnd"/>
+      <w:r>
+        <w:rPr>
+          <w:rFonts w:ascii="Garamond" w:hAnsi="Garamond" w:cs="Times New Roman"/>
+          <w:i/>
+          <w:iCs/>
+          <w:sz w:val="20"/>
+          <w:szCs w:val="20"/>
+        </w:rPr>
+        <w:t xml:space="preserve"> Modelling </w:t>
       </w:r>
       <w:r>
         <w:rPr>
@@ -888,7 +925,25 @@
           <w:sz w:val="20"/>
           <w:szCs w:val="20"/>
         </w:rPr>
-        <w:t xml:space="preserve">Modeled corticostriatal brain networks involved in binge alcohol drinking in rodents using a continuous-time neural network. </w:t>
+        <w:t xml:space="preserve">Modeled </w:t>
+      </w:r>
+      <w:proofErr w:type="spellStart"/>
+      <w:r>
+        <w:rPr>
+          <w:rFonts w:ascii="Garamond" w:hAnsi="Garamond" w:cs="Times New Roman"/>
+          <w:sz w:val="20"/>
+          <w:szCs w:val="20"/>
+        </w:rPr>
+        <w:t>corticostriatal</w:t>
+      </w:r>
+      <w:proofErr w:type="spellEnd"/>
+      <w:r>
+        <w:rPr>
+          <w:rFonts w:ascii="Garamond" w:hAnsi="Garamond" w:cs="Times New Roman"/>
+          <w:sz w:val="20"/>
+          <w:szCs w:val="20"/>
+        </w:rPr>
+        <w:t xml:space="preserve"> brain networks involved in binge alcohol drinking in rodents using a continuous-time neural network. </w:t>
       </w:r>
     </w:p>
     <w:p>
@@ -1559,7 +1614,25 @@
           <w:sz w:val="20"/>
           <w:szCs w:val="20"/>
         </w:rPr>
-        <w:t>Studied supersingular elliptic curve isogeny graphs</w:t>
+        <w:t xml:space="preserve">Studied </w:t>
+      </w:r>
+      <w:proofErr w:type="spellStart"/>
+      <w:r>
+        <w:rPr>
+          <w:rFonts w:ascii="Garamond" w:hAnsi="Garamond" w:cs="Times New Roman"/>
+          <w:sz w:val="20"/>
+          <w:szCs w:val="20"/>
+        </w:rPr>
+        <w:t>supersingular</w:t>
+      </w:r>
+      <w:proofErr w:type="spellEnd"/>
+      <w:r>
+        <w:rPr>
+          <w:rFonts w:ascii="Garamond" w:hAnsi="Garamond" w:cs="Times New Roman"/>
+          <w:sz w:val="20"/>
+          <w:szCs w:val="20"/>
+        </w:rPr>
+        <w:t xml:space="preserve"> elliptic curve isogeny graphs</w:t>
       </w:r>
       <w:r>
         <w:rPr>
@@ -1617,8 +1690,18 @@
           <w:sz w:val="20"/>
           <w:szCs w:val="20"/>
         </w:rPr>
-        <w:t xml:space="preserve"> supersingular</w:t>
-      </w:r>
+        <w:t xml:space="preserve"> </w:t>
+      </w:r>
+      <w:proofErr w:type="spellStart"/>
+      <w:r>
+        <w:rPr>
+          <w:rFonts w:ascii="Garamond" w:hAnsi="Garamond" w:cs="Times New Roman"/>
+          <w:sz w:val="20"/>
+          <w:szCs w:val="20"/>
+        </w:rPr>
+        <w:t>supersingular</w:t>
+      </w:r>
+      <w:proofErr w:type="spellEnd"/>
       <w:r>
         <w:rPr>
           <w:rFonts w:ascii="Garamond" w:hAnsi="Garamond" w:cs="Times New Roman"/>
@@ -2481,7 +2564,25 @@
           <w:szCs w:val="20"/>
         </w:rPr>
         <w:tab/>
-        <w:t xml:space="preserve">Python, Java, C, C++, OCaml, </w:t>
+        <w:t xml:space="preserve">Python, Java, C, C++, </w:t>
+      </w:r>
+      <w:proofErr w:type="spellStart"/>
+      <w:r>
+        <w:rPr>
+          <w:rFonts w:ascii="Garamond" w:hAnsi="Garamond" w:cs="Times New Roman"/>
+          <w:sz w:val="20"/>
+          <w:szCs w:val="20"/>
+        </w:rPr>
+        <w:t>OCaml</w:t>
+      </w:r>
+      <w:proofErr w:type="spellEnd"/>
+      <w:r>
+        <w:rPr>
+          <w:rFonts w:ascii="Garamond" w:hAnsi="Garamond" w:cs="Times New Roman"/>
+          <w:sz w:val="20"/>
+          <w:szCs w:val="20"/>
+        </w:rPr>
+        <w:t xml:space="preserve">, </w:t>
       </w:r>
       <w:r>
         <w:rPr>

</xml_diff>